<commit_message>
Add the sihoutte Rendering demo
</commit_message>
<xml_diff>
--- a/docs/Physically Based Rendering 3rd/第七章 采样和重构.docx
+++ b/docs/Physically Based Rendering 3rd/第七章 采样和重构.docx
@@ -2631,31 +2631,7 @@
                       <w:sz w:val="20"/>
                       <w:szCs w:val="20"/>
                     </w:rPr>
-                    <m:t>-i</m:t>
-                  </m:r>
-                  <m:r>
-                    <w:rPr>
-                      <w:rFonts w:ascii="Cambria Math" w:eastAsia="宋体" w:hAnsi="Cambria Math"/>
-                      <w:sz w:val="20"/>
-                      <w:szCs w:val="20"/>
-                    </w:rPr>
-                    <m:t>2π</m:t>
-                  </m:r>
-                  <m:r>
-                    <w:rPr>
-                      <w:rFonts w:ascii="Cambria Math" w:eastAsia="宋体" w:hAnsi="Cambria Math"/>
-                      <w:sz w:val="20"/>
-                      <w:szCs w:val="20"/>
-                    </w:rPr>
-                    <m:t>ω</m:t>
-                  </m:r>
-                  <m:r>
-                    <w:rPr>
-                      <w:rFonts w:ascii="Cambria Math" w:eastAsia="宋体" w:hAnsi="Cambria Math"/>
-                      <w:sz w:val="20"/>
-                      <w:szCs w:val="20"/>
-                    </w:rPr>
-                    <m:t>x</m:t>
+                    <m:t>-i2πωx</m:t>
                   </m:r>
                 </m:sup>
               </m:sSup>
@@ -3505,15 +3481,7 @@
                 <w:sz w:val="20"/>
                 <w:szCs w:val="20"/>
               </w:rPr>
-              <m:t>+</m:t>
-            </m:r>
-            <m:r>
-              <w:rPr>
-                <w:rFonts w:ascii="Cambria Math" w:eastAsia="宋体" w:hAnsi="Cambria Math" w:hint="eastAsia"/>
-                <w:sz w:val="20"/>
-                <w:szCs w:val="20"/>
-              </w:rPr>
-              <m:t>g</m:t>
+              <m:t>+g</m:t>
             </m:r>
             <m:d>
               <m:dPr>
@@ -4642,7 +4610,7 @@
     <w:p>
       <w:pPr>
         <w:rPr>
-          <w:rFonts w:ascii="宋体" w:eastAsia="宋体" w:hAnsi="宋体" w:hint="eastAsia"/>
+          <w:rFonts w:ascii="宋体" w:eastAsia="宋体" w:hAnsi="宋体"/>
           <w:sz w:val="20"/>
           <w:szCs w:val="20"/>
         </w:rPr>
@@ -5691,15 +5659,7 @@
               <w:sz w:val="20"/>
               <w:szCs w:val="20"/>
             </w:rPr>
-            <m:t>⨂</m:t>
-          </m:r>
-          <m:r>
-            <w:rPr>
-              <w:rFonts w:ascii="Cambria Math" w:eastAsia="宋体" w:hAnsi="Cambria Math"/>
-              <w:sz w:val="20"/>
-              <w:szCs w:val="20"/>
-            </w:rPr>
-            <m:t>r</m:t>
+            <m:t>⨂r</m:t>
           </m:r>
           <m:d>
             <m:dPr>
@@ -8487,15 +8447,7 @@
           <w:sz w:val="20"/>
           <w:szCs w:val="20"/>
         </w:rPr>
-        <w:t>拷贝</w:t>
-      </w:r>
-      <w:r>
-        <w:rPr>
-          <w:rFonts w:ascii="宋体" w:eastAsia="宋体" w:hAnsi="宋体" w:hint="eastAsia"/>
-          <w:sz w:val="20"/>
-          <w:szCs w:val="20"/>
-        </w:rPr>
-        <w:t>,只保留</w:t>
+        <w:t>拷贝,只保留</w:t>
       </w:r>
       <w:r>
         <w:rPr>
@@ -9125,15 +9077,7 @@
                       <w:sz w:val="20"/>
                       <w:szCs w:val="20"/>
                     </w:rPr>
-                    <m:t>1/</m:t>
-                  </m:r>
-                  <m:r>
-                    <w:rPr>
-                      <w:rFonts w:ascii="Cambria Math" w:eastAsia="宋体" w:hAnsi="Cambria Math"/>
-                      <w:sz w:val="20"/>
-                      <w:szCs w:val="20"/>
-                    </w:rPr>
-                    <m:t>T</m:t>
+                    <m:t>1/T</m:t>
                   </m:r>
                 </m:sub>
               </m:sSub>
@@ -9677,15 +9621,7 @@
               <w:sz w:val="20"/>
               <w:szCs w:val="20"/>
             </w:rPr>
-            <m:t>⨂</m:t>
-          </m:r>
-          <m:r>
-            <w:rPr>
-              <w:rFonts w:ascii="Cambria Math" w:eastAsia="宋体" w:hAnsi="Cambria Math"/>
-              <w:sz w:val="20"/>
-              <w:szCs w:val="20"/>
-            </w:rPr>
-            <m:t xml:space="preserve"> </m:t>
+            <m:t xml:space="preserve">⨂ </m:t>
           </m:r>
           <m:r>
             <m:rPr>
@@ -9877,15 +9813,7 @@
                       <w:sz w:val="20"/>
                       <w:szCs w:val="20"/>
                     </w:rPr>
-                    <m:t>x</m:t>
-                  </m:r>
-                  <m:r>
-                    <w:rPr>
-                      <w:rFonts w:ascii="Cambria Math" w:eastAsia="宋体" w:hAnsi="Cambria Math"/>
-                      <w:sz w:val="20"/>
-                      <w:szCs w:val="20"/>
-                    </w:rPr>
-                    <m:t>-t</m:t>
+                    <m:t>x-t</m:t>
                   </m:r>
                 </m:e>
               </m:d>
@@ -10143,7 +10071,7 @@
     <w:p>
       <w:pPr>
         <w:rPr>
-          <w:rFonts w:ascii="宋体" w:eastAsia="宋体" w:hAnsi="宋体" w:hint="eastAsia"/>
+          <w:rFonts w:ascii="宋体" w:eastAsia="宋体" w:hAnsi="宋体"/>
           <w:sz w:val="20"/>
           <w:szCs w:val="20"/>
         </w:rPr>
@@ -10331,8 +10259,2667 @@
         </w:rPr>
         <w:t>.</w:t>
       </w:r>
+    </w:p>
+    <w:p>
+      <w:pPr>
+        <w:rPr>
+          <w:rFonts w:ascii="宋体" w:eastAsia="宋体" w:hAnsi="宋体"/>
+          <w:sz w:val="20"/>
+          <w:szCs w:val="20"/>
+        </w:rPr>
+      </w:pPr>
+    </w:p>
+    <w:p>
+      <w:pPr>
+        <w:rPr>
+          <w:rFonts w:ascii="宋体" w:eastAsia="宋体" w:hAnsi="宋体"/>
+          <w:sz w:val="20"/>
+          <w:szCs w:val="20"/>
+        </w:rPr>
+      </w:pPr>
+      <w:r>
+        <w:rPr>
+          <w:rFonts w:ascii="宋体" w:eastAsia="宋体" w:hAnsi="宋体" w:hint="eastAsia"/>
+          <w:sz w:val="20"/>
+          <w:szCs w:val="20"/>
+        </w:rPr>
+        <w:t>7</w:t>
+      </w:r>
+      <w:r>
+        <w:rPr>
+          <w:rFonts w:ascii="宋体" w:eastAsia="宋体" w:hAnsi="宋体"/>
+          <w:sz w:val="20"/>
+          <w:szCs w:val="20"/>
+        </w:rPr>
+        <w:t xml:space="preserve">.1.3 </w:t>
+      </w:r>
+      <w:r>
+        <w:rPr>
+          <w:rFonts w:ascii="宋体" w:eastAsia="宋体" w:hAnsi="宋体" w:hint="eastAsia"/>
+          <w:sz w:val="20"/>
+          <w:szCs w:val="20"/>
+        </w:rPr>
+        <w:t>走样 2020年3月4日17点27分</w:t>
+      </w:r>
+    </w:p>
+    <w:p>
+      <w:pPr>
+        <w:rPr>
+          <w:rFonts w:ascii="宋体" w:eastAsia="宋体" w:hAnsi="宋体"/>
+          <w:sz w:val="20"/>
+          <w:szCs w:val="20"/>
+        </w:rPr>
+      </w:pPr>
+      <w:r>
+        <w:rPr>
+          <w:rFonts w:ascii="宋体" w:eastAsia="宋体" w:hAnsi="宋体"/>
+          <w:sz w:val="20"/>
+          <w:szCs w:val="20"/>
+        </w:rPr>
+        <w:tab/>
+      </w:r>
+      <w:r>
+        <w:rPr>
+          <w:rFonts w:ascii="宋体" w:eastAsia="宋体" w:hAnsi="宋体" w:hint="eastAsia"/>
+          <w:sz w:val="20"/>
+          <w:szCs w:val="20"/>
+        </w:rPr>
+        <w:t>除了</w:t>
+      </w:r>
+      <w:r>
+        <w:rPr>
+          <w:rFonts w:ascii="宋体" w:eastAsia="宋体" w:hAnsi="宋体"/>
+          <w:sz w:val="20"/>
+          <w:szCs w:val="20"/>
+        </w:rPr>
+        <w:t>sinc</w:t>
+      </w:r>
+      <w:r>
+        <w:rPr>
+          <w:rFonts w:ascii="宋体" w:eastAsia="宋体" w:hAnsi="宋体" w:hint="eastAsia"/>
+          <w:sz w:val="20"/>
+          <w:szCs w:val="20"/>
+        </w:rPr>
+        <w:t>函数的无限范围问题之外</w:t>
+      </w:r>
+      <w:r>
+        <w:rPr>
+          <w:rFonts w:ascii="宋体" w:eastAsia="宋体" w:hAnsi="宋体" w:hint="eastAsia"/>
+          <w:sz w:val="20"/>
+          <w:szCs w:val="20"/>
+        </w:rPr>
+        <w:t>，</w:t>
+      </w:r>
+      <w:r>
+        <w:rPr>
+          <w:rFonts w:ascii="宋体" w:eastAsia="宋体" w:hAnsi="宋体" w:hint="eastAsia"/>
+          <w:sz w:val="20"/>
+          <w:szCs w:val="20"/>
+        </w:rPr>
+        <w:t>理想的采样和重构方法最严重的实际问题之一就是假设信号受频带限制</w:t>
+      </w:r>
+      <w:r>
+        <w:rPr>
+          <w:rFonts w:ascii="宋体" w:eastAsia="宋体" w:hAnsi="宋体" w:hint="eastAsia"/>
+          <w:sz w:val="20"/>
+          <w:szCs w:val="20"/>
+        </w:rPr>
+        <w:t>.</w:t>
+      </w:r>
+      <w:r>
+        <w:rPr>
+          <w:rFonts w:ascii="宋体" w:eastAsia="宋体" w:hAnsi="宋体"/>
+          <w:sz w:val="20"/>
+          <w:szCs w:val="20"/>
+        </w:rPr>
+        <w:t>对于不受频带限制的信号</w:t>
+      </w:r>
+      <w:r>
+        <w:rPr>
+          <w:rFonts w:ascii="宋体" w:eastAsia="宋体" w:hAnsi="宋体" w:hint="eastAsia"/>
+          <w:sz w:val="20"/>
+          <w:szCs w:val="20"/>
+        </w:rPr>
+        <w:t>,</w:t>
+      </w:r>
+      <w:r>
+        <w:rPr>
+          <w:rFonts w:ascii="宋体" w:eastAsia="宋体" w:hAnsi="宋体"/>
+          <w:sz w:val="20"/>
+          <w:szCs w:val="20"/>
+        </w:rPr>
+        <w:t>或者未针对其频率内容以足够高的采样率采样的信号</w:t>
+      </w:r>
+      <w:r>
+        <w:rPr>
+          <w:rFonts w:ascii="宋体" w:eastAsia="宋体" w:hAnsi="宋体" w:hint="eastAsia"/>
+          <w:sz w:val="20"/>
+          <w:szCs w:val="20"/>
+        </w:rPr>
+        <w:t>,</w:t>
+      </w:r>
+      <w:r>
+        <w:rPr>
+          <w:rFonts w:ascii="宋体" w:eastAsia="宋体" w:hAnsi="宋体"/>
+          <w:sz w:val="20"/>
+          <w:szCs w:val="20"/>
+        </w:rPr>
+        <w:t>前面所述的过程将重建与原始信号不同的</w:t>
+      </w:r>
+      <w:r>
+        <w:rPr>
+          <w:rFonts w:ascii="宋体" w:eastAsia="宋体" w:hAnsi="宋体" w:hint="eastAsia"/>
+          <w:sz w:val="20"/>
+          <w:szCs w:val="20"/>
+        </w:rPr>
+        <w:t>函数.</w:t>
+      </w:r>
+    </w:p>
+    <w:p>
+      <w:pPr>
+        <w:rPr>
+          <w:rFonts w:ascii="宋体" w:eastAsia="宋体" w:hAnsi="宋体"/>
+          <w:sz w:val="20"/>
+          <w:szCs w:val="20"/>
+        </w:rPr>
+      </w:pPr>
+      <w:r>
+        <w:rPr>
+          <w:rFonts w:ascii="宋体" w:eastAsia="宋体" w:hAnsi="宋体"/>
+          <w:noProof/>
+          <w:sz w:val="20"/>
+          <w:szCs w:val="20"/>
+        </w:rPr>
+        <w:drawing>
+          <wp:inline distT="0" distB="0" distL="0" distR="0" wp14:anchorId="3B0A3291" wp14:editId="3635C993">
+            <wp:extent cx="3931920" cy="2843081"/>
+            <wp:effectExtent l="0" t="0" r="0" b="0"/>
+            <wp:docPr id="6" name="图片 6"/>
+            <wp:cNvGraphicFramePr>
+              <a:graphicFrameLocks xmlns:a="http://schemas.openxmlformats.org/drawingml/2006/main" noChangeAspect="1"/>
+            </wp:cNvGraphicFramePr>
+            <a:graphic xmlns:a="http://schemas.openxmlformats.org/drawingml/2006/main">
+              <a:graphicData uri="http://schemas.openxmlformats.org/drawingml/2006/picture">
+                <pic:pic xmlns:pic="http://schemas.openxmlformats.org/drawingml/2006/picture">
+                  <pic:nvPicPr>
+                    <pic:cNvPr id="6" name="8689858.tmp"/>
+                    <pic:cNvPicPr/>
+                  </pic:nvPicPr>
+                  <pic:blipFill>
+                    <a:blip r:embed="rId9">
+                      <a:extLst>
+                        <a:ext uri="{28A0092B-C50C-407E-A947-70E740481C1C}">
+                          <a14:useLocalDpi xmlns:a14="http://schemas.microsoft.com/office/drawing/2010/main" val="0"/>
+                        </a:ext>
+                      </a:extLst>
+                    </a:blip>
+                    <a:stretch>
+                      <a:fillRect/>
+                    </a:stretch>
+                  </pic:blipFill>
+                  <pic:spPr>
+                    <a:xfrm>
+                      <a:off x="0" y="0"/>
+                      <a:ext cx="3958670" cy="2862423"/>
+                    </a:xfrm>
+                    <a:prstGeom prst="rect">
+                      <a:avLst/>
+                    </a:prstGeom>
+                  </pic:spPr>
+                </pic:pic>
+              </a:graphicData>
+            </a:graphic>
+          </wp:inline>
+        </w:drawing>
+      </w:r>
+    </w:p>
+    <w:p>
+      <w:pPr>
+        <w:rPr>
+          <w:rFonts w:ascii="宋体" w:eastAsia="宋体" w:hAnsi="宋体"/>
+          <w:sz w:val="20"/>
+          <w:szCs w:val="20"/>
+        </w:rPr>
+      </w:pPr>
+      <w:r>
+        <w:rPr>
+          <w:rFonts w:ascii="宋体" w:eastAsia="宋体" w:hAnsi="宋体"/>
+          <w:sz w:val="20"/>
+          <w:szCs w:val="20"/>
+        </w:rPr>
+        <w:lastRenderedPageBreak/>
+        <w:tab/>
+      </w:r>
+      <w:r>
+        <w:rPr>
+          <w:rFonts w:ascii="宋体" w:eastAsia="宋体" w:hAnsi="宋体" w:hint="eastAsia"/>
+          <w:sz w:val="20"/>
+          <w:szCs w:val="20"/>
+        </w:rPr>
+        <w:t>成功重建的关键是通过将采样光谱乘以适当宽度的方盒函数来精确恢复原始光谱</w:t>
+      </w:r>
+      <m:oMath>
+        <m:r>
+          <w:rPr>
+            <w:rFonts w:ascii="Cambria Math" w:eastAsia="宋体" w:hAnsi="Cambria Math"/>
+            <w:sz w:val="20"/>
+            <w:szCs w:val="20"/>
+          </w:rPr>
+          <m:t>F</m:t>
+        </m:r>
+        <m:d>
+          <m:dPr>
+            <m:ctrlPr>
+              <w:rPr>
+                <w:rFonts w:ascii="Cambria Math" w:eastAsia="宋体" w:hAnsi="Cambria Math"/>
+                <w:i/>
+                <w:sz w:val="20"/>
+                <w:szCs w:val="20"/>
+              </w:rPr>
+            </m:ctrlPr>
+          </m:dPr>
+          <m:e>
+            <m:r>
+              <w:rPr>
+                <w:rFonts w:ascii="Cambria Math" w:eastAsia="宋体" w:hAnsi="Cambria Math"/>
+                <w:sz w:val="20"/>
+                <w:szCs w:val="20"/>
+              </w:rPr>
+              <m:t>ω</m:t>
+            </m:r>
+          </m:e>
+        </m:d>
+      </m:oMath>
+      <w:r>
+        <w:rPr>
+          <w:rFonts w:ascii="宋体" w:eastAsia="宋体" w:hAnsi="宋体"/>
+          <w:sz w:val="20"/>
+          <w:szCs w:val="20"/>
+        </w:rPr>
+        <w:t>的能力</w:t>
+      </w:r>
+      <w:r>
+        <w:rPr>
+          <w:rFonts w:ascii="宋体" w:eastAsia="宋体" w:hAnsi="宋体" w:hint="eastAsia"/>
+          <w:sz w:val="20"/>
+          <w:szCs w:val="20"/>
+        </w:rPr>
+        <w:t>.</w:t>
+      </w:r>
+      <w:r>
+        <w:rPr>
+          <w:rFonts w:ascii="宋体" w:eastAsia="宋体" w:hAnsi="宋体"/>
+          <w:sz w:val="20"/>
+          <w:szCs w:val="20"/>
+        </w:rPr>
+        <w:t>请注意</w:t>
+      </w:r>
+      <w:r>
+        <w:rPr>
+          <w:rFonts w:ascii="宋体" w:eastAsia="宋体" w:hAnsi="宋体" w:hint="eastAsia"/>
+          <w:sz w:val="20"/>
+          <w:szCs w:val="20"/>
+        </w:rPr>
+        <w:t>,</w:t>
+      </w:r>
+      <w:r>
+        <w:rPr>
+          <w:rFonts w:ascii="宋体" w:eastAsia="宋体" w:hAnsi="宋体"/>
+          <w:sz w:val="20"/>
+          <w:szCs w:val="20"/>
+        </w:rPr>
+        <w:t>在图7.6中</w:t>
+      </w:r>
+      <w:r>
+        <w:rPr>
+          <w:rFonts w:ascii="宋体" w:eastAsia="宋体" w:hAnsi="宋体" w:hint="eastAsia"/>
+          <w:sz w:val="20"/>
+          <w:szCs w:val="20"/>
+        </w:rPr>
+        <w:t>,</w:t>
+      </w:r>
+      <w:r>
+        <w:rPr>
+          <w:rFonts w:ascii="宋体" w:eastAsia="宋体" w:hAnsi="宋体"/>
+          <w:sz w:val="20"/>
+          <w:szCs w:val="20"/>
+        </w:rPr>
+        <w:t>信号频谱的副本被空白空间隔开</w:t>
+      </w:r>
+      <w:r>
+        <w:rPr>
+          <w:rFonts w:ascii="宋体" w:eastAsia="宋体" w:hAnsi="宋体" w:hint="eastAsia"/>
+          <w:sz w:val="20"/>
+          <w:szCs w:val="20"/>
+        </w:rPr>
+        <w:t>,</w:t>
+      </w:r>
+      <w:r>
+        <w:rPr>
+          <w:rFonts w:ascii="宋体" w:eastAsia="宋体" w:hAnsi="宋体"/>
+          <w:sz w:val="20"/>
+          <w:szCs w:val="20"/>
+        </w:rPr>
+        <w:t>因此可以实现完美的重构</w:t>
+      </w:r>
+      <w:r>
+        <w:rPr>
+          <w:rFonts w:ascii="宋体" w:eastAsia="宋体" w:hAnsi="宋体" w:hint="eastAsia"/>
+          <w:sz w:val="20"/>
+          <w:szCs w:val="20"/>
+        </w:rPr>
+        <w:t>.</w:t>
+      </w:r>
+      <w:r>
+        <w:rPr>
+          <w:rFonts w:ascii="宋体" w:eastAsia="宋体" w:hAnsi="宋体"/>
+          <w:sz w:val="20"/>
+          <w:szCs w:val="20"/>
+        </w:rPr>
+        <w:t>但是</w:t>
+      </w:r>
+      <w:r>
+        <w:rPr>
+          <w:rFonts w:ascii="宋体" w:eastAsia="宋体" w:hAnsi="宋体" w:hint="eastAsia"/>
+          <w:sz w:val="20"/>
+          <w:szCs w:val="20"/>
+        </w:rPr>
+        <w:t>,</w:t>
+      </w:r>
+      <w:r>
+        <w:rPr>
+          <w:rFonts w:ascii="宋体" w:eastAsia="宋体" w:hAnsi="宋体"/>
+          <w:sz w:val="20"/>
+          <w:szCs w:val="20"/>
+        </w:rPr>
+        <w:t>如果以较低的采样率对原始函数进行了采样</w:t>
+      </w:r>
+      <w:r>
+        <w:rPr>
+          <w:rFonts w:ascii="宋体" w:eastAsia="宋体" w:hAnsi="宋体" w:hint="eastAsia"/>
+          <w:sz w:val="20"/>
+          <w:szCs w:val="20"/>
+        </w:rPr>
+        <w:t>,</w:t>
+      </w:r>
+      <w:r>
+        <w:rPr>
+          <w:rFonts w:ascii="宋体" w:eastAsia="宋体" w:hAnsi="宋体"/>
+          <w:sz w:val="20"/>
+          <w:szCs w:val="20"/>
+        </w:rPr>
+        <w:t>请考虑会发生什么</w:t>
+      </w:r>
+      <w:r>
+        <w:rPr>
+          <w:rFonts w:ascii="宋体" w:eastAsia="宋体" w:hAnsi="宋体" w:hint="eastAsia"/>
+          <w:sz w:val="20"/>
+          <w:szCs w:val="20"/>
+        </w:rPr>
+        <w:t>.</w:t>
+      </w:r>
+      <w:r>
+        <w:rPr>
+          <w:rFonts w:ascii="宋体" w:eastAsia="宋体" w:hAnsi="宋体"/>
+          <w:sz w:val="20"/>
+          <w:szCs w:val="20"/>
+        </w:rPr>
+        <w:t>回想一下</w:t>
+      </w:r>
+      <w:r>
+        <w:rPr>
+          <w:rFonts w:ascii="宋体" w:eastAsia="宋体" w:hAnsi="宋体" w:hint="eastAsia"/>
+          <w:sz w:val="20"/>
+          <w:szCs w:val="20"/>
+        </w:rPr>
+        <w:t>,</w:t>
+      </w:r>
+      <w:r>
+        <w:rPr>
+          <w:rFonts w:ascii="宋体" w:eastAsia="宋体" w:hAnsi="宋体"/>
+          <w:sz w:val="20"/>
+          <w:szCs w:val="20"/>
+        </w:rPr>
+        <w:t>周期为</w:t>
+      </w:r>
+      <m:oMath>
+        <m:r>
+          <w:rPr>
+            <w:rFonts w:ascii="Cambria Math" w:eastAsia="宋体" w:hAnsi="Cambria Math"/>
+            <w:sz w:val="20"/>
+            <w:szCs w:val="20"/>
+          </w:rPr>
+          <m:t>T</m:t>
+        </m:r>
+      </m:oMath>
+      <w:r>
+        <w:rPr>
+          <w:rFonts w:ascii="宋体" w:eastAsia="宋体" w:hAnsi="宋体"/>
+          <w:sz w:val="20"/>
+          <w:szCs w:val="20"/>
+        </w:rPr>
+        <w:t>的shah函数</w:t>
+      </w:r>
+      <m:oMath>
+        <m:sSub>
+          <m:sSubPr>
+            <m:ctrlPr>
+              <w:rPr>
+                <w:rFonts w:ascii="Cambria Math" w:eastAsia="宋体" w:hAnsi="Cambria Math"/>
+                <w:i/>
+                <w:sz w:val="20"/>
+                <w:szCs w:val="20"/>
+              </w:rPr>
+            </m:ctrlPr>
+          </m:sSubPr>
+          <m:e>
+            <m:r>
+              <m:rPr>
+                <m:sty m:val="p"/>
+              </m:rPr>
+              <w:rPr>
+                <w:rFonts w:ascii="Cambria Math" w:eastAsia="宋体" w:hAnsi="Cambria Math"/>
+                <w:sz w:val="20"/>
+                <w:szCs w:val="20"/>
+              </w:rPr>
+              <m:t>∃</m:t>
+            </m:r>
+          </m:e>
+          <m:sub>
+            <m:r>
+              <w:rPr>
+                <w:rFonts w:ascii="Cambria Math" w:eastAsia="宋体" w:hAnsi="Cambria Math"/>
+                <w:sz w:val="20"/>
+                <w:szCs w:val="20"/>
+              </w:rPr>
+              <m:t>T</m:t>
+            </m:r>
+          </m:sub>
+        </m:sSub>
+      </m:oMath>
+      <w:r>
+        <w:rPr>
+          <w:rFonts w:ascii="宋体" w:eastAsia="宋体" w:hAnsi="宋体"/>
+          <w:sz w:val="20"/>
+          <w:szCs w:val="20"/>
+        </w:rPr>
+        <w:t>的傅立叶变换是周期为</w:t>
+      </w:r>
+      <m:oMath>
+        <m:r>
+          <w:rPr>
+            <w:rFonts w:ascii="Cambria Math" w:eastAsia="宋体" w:hAnsi="Cambria Math"/>
+            <w:sz w:val="20"/>
+            <w:szCs w:val="20"/>
+          </w:rPr>
+          <m:t>1/</m:t>
+        </m:r>
+        <m:r>
+          <w:rPr>
+            <w:rFonts w:ascii="Cambria Math" w:eastAsia="宋体" w:hAnsi="Cambria Math"/>
+            <w:sz w:val="20"/>
+            <w:szCs w:val="20"/>
+          </w:rPr>
+          <m:t>T</m:t>
+        </m:r>
+      </m:oMath>
+      <w:r>
+        <w:rPr>
+          <w:rFonts w:ascii="宋体" w:eastAsia="宋体" w:hAnsi="宋体"/>
+          <w:sz w:val="20"/>
+          <w:szCs w:val="20"/>
+        </w:rPr>
+        <w:t>的新shah函数</w:t>
+      </w:r>
+      <w:r>
+        <w:rPr>
+          <w:rFonts w:ascii="宋体" w:eastAsia="宋体" w:hAnsi="宋体" w:hint="eastAsia"/>
+          <w:sz w:val="20"/>
+          <w:szCs w:val="20"/>
+        </w:rPr>
+        <w:t>.</w:t>
+      </w:r>
+      <w:r>
+        <w:rPr>
+          <w:rFonts w:ascii="宋体" w:eastAsia="宋体" w:hAnsi="宋体"/>
+          <w:sz w:val="20"/>
+          <w:szCs w:val="20"/>
+        </w:rPr>
+        <w:t>这意味着</w:t>
+      </w:r>
+      <w:r>
+        <w:rPr>
+          <w:rFonts w:ascii="宋体" w:eastAsia="宋体" w:hAnsi="宋体" w:hint="eastAsia"/>
+          <w:sz w:val="20"/>
+          <w:szCs w:val="20"/>
+        </w:rPr>
+        <w:t>,</w:t>
+      </w:r>
+      <w:r>
+        <w:rPr>
+          <w:rFonts w:ascii="宋体" w:eastAsia="宋体" w:hAnsi="宋体"/>
+          <w:sz w:val="20"/>
+          <w:szCs w:val="20"/>
+        </w:rPr>
+        <w:t>如果样本之间的间隔在空间域中增加</w:t>
+      </w:r>
+      <w:r>
+        <w:rPr>
+          <w:rFonts w:ascii="宋体" w:eastAsia="宋体" w:hAnsi="宋体" w:hint="eastAsia"/>
+          <w:sz w:val="20"/>
+          <w:szCs w:val="20"/>
+        </w:rPr>
+        <w:t>,</w:t>
+      </w:r>
+      <w:r>
+        <w:rPr>
+          <w:rFonts w:ascii="宋体" w:eastAsia="宋体" w:hAnsi="宋体"/>
+          <w:sz w:val="20"/>
+          <w:szCs w:val="20"/>
+        </w:rPr>
+        <w:t>则样本间隔在频域中会减小</w:t>
+      </w:r>
+      <w:r>
+        <w:rPr>
+          <w:rFonts w:ascii="宋体" w:eastAsia="宋体" w:hAnsi="宋体" w:hint="eastAsia"/>
+          <w:sz w:val="20"/>
+          <w:szCs w:val="20"/>
+        </w:rPr>
+        <w:t>,</w:t>
+      </w:r>
+      <w:r>
+        <w:rPr>
+          <w:rFonts w:ascii="宋体" w:eastAsia="宋体" w:hAnsi="宋体"/>
+          <w:sz w:val="20"/>
+          <w:szCs w:val="20"/>
+        </w:rPr>
+        <w:t>从而将频谱</w:t>
+      </w:r>
+      <m:oMath>
+        <m:r>
+          <w:rPr>
+            <w:rFonts w:ascii="Cambria Math" w:eastAsia="宋体" w:hAnsi="Cambria Math"/>
+            <w:sz w:val="20"/>
+            <w:szCs w:val="20"/>
+          </w:rPr>
+          <m:t>F</m:t>
+        </m:r>
+        <m:d>
+          <m:dPr>
+            <m:ctrlPr>
+              <w:rPr>
+                <w:rFonts w:ascii="Cambria Math" w:eastAsia="宋体" w:hAnsi="Cambria Math"/>
+                <w:i/>
+                <w:sz w:val="20"/>
+                <w:szCs w:val="20"/>
+              </w:rPr>
+            </m:ctrlPr>
+          </m:dPr>
+          <m:e>
+            <m:r>
+              <w:rPr>
+                <w:rFonts w:ascii="Cambria Math" w:eastAsia="宋体" w:hAnsi="Cambria Math"/>
+                <w:sz w:val="20"/>
+                <w:szCs w:val="20"/>
+              </w:rPr>
+              <m:t>ω</m:t>
+            </m:r>
+          </m:e>
+        </m:d>
+      </m:oMath>
+      <w:r>
+        <w:rPr>
+          <w:rFonts w:ascii="宋体" w:eastAsia="宋体" w:hAnsi="宋体"/>
+          <w:sz w:val="20"/>
+          <w:szCs w:val="20"/>
+        </w:rPr>
+        <w:t>的副本推近</w:t>
+      </w:r>
+      <w:r>
+        <w:rPr>
+          <w:rFonts w:ascii="宋体" w:eastAsia="宋体" w:hAnsi="宋体" w:hint="eastAsia"/>
+          <w:sz w:val="20"/>
+          <w:szCs w:val="20"/>
+        </w:rPr>
+        <w:t>.</w:t>
+      </w:r>
+      <w:r>
+        <w:rPr>
+          <w:rFonts w:ascii="宋体" w:eastAsia="宋体" w:hAnsi="宋体"/>
+          <w:sz w:val="20"/>
+          <w:szCs w:val="20"/>
+        </w:rPr>
+        <w:t>如果副本之间的距离太近</w:t>
+      </w:r>
+      <w:r>
+        <w:rPr>
+          <w:rFonts w:ascii="宋体" w:eastAsia="宋体" w:hAnsi="宋体" w:hint="eastAsia"/>
+          <w:sz w:val="20"/>
+          <w:szCs w:val="20"/>
+        </w:rPr>
+        <w:t>,</w:t>
+      </w:r>
+      <w:r>
+        <w:rPr>
+          <w:rFonts w:ascii="宋体" w:eastAsia="宋体" w:hAnsi="宋体"/>
+          <w:sz w:val="20"/>
+          <w:szCs w:val="20"/>
+        </w:rPr>
+        <w:t>它们将开始重叠</w:t>
+      </w:r>
+      <w:r>
+        <w:rPr>
+          <w:rFonts w:ascii="宋体" w:eastAsia="宋体" w:hAnsi="宋体" w:hint="eastAsia"/>
+          <w:sz w:val="20"/>
+          <w:szCs w:val="20"/>
+        </w:rPr>
+        <w:t>.</w:t>
+      </w:r>
+    </w:p>
+    <w:p>
+      <w:pPr>
+        <w:rPr>
+          <w:rFonts w:ascii="宋体" w:eastAsia="宋体" w:hAnsi="宋体"/>
+          <w:sz w:val="20"/>
+          <w:szCs w:val="20"/>
+        </w:rPr>
+      </w:pPr>
+      <w:r>
+        <w:rPr>
+          <w:rFonts w:ascii="宋体" w:eastAsia="宋体" w:hAnsi="宋体" w:hint="eastAsia"/>
+          <w:noProof/>
+          <w:sz w:val="20"/>
+          <w:szCs w:val="20"/>
+        </w:rPr>
+        <w:drawing>
+          <wp:inline distT="0" distB="0" distL="0" distR="0" wp14:anchorId="0BEE964D" wp14:editId="6BEA5E3B">
+            <wp:extent cx="5274310" cy="1694815"/>
+            <wp:effectExtent l="0" t="0" r="2540" b="635"/>
+            <wp:docPr id="7" name="图片 7"/>
+            <wp:cNvGraphicFramePr>
+              <a:graphicFrameLocks xmlns:a="http://schemas.openxmlformats.org/drawingml/2006/main" noChangeAspect="1"/>
+            </wp:cNvGraphicFramePr>
+            <a:graphic xmlns:a="http://schemas.openxmlformats.org/drawingml/2006/main">
+              <a:graphicData uri="http://schemas.openxmlformats.org/drawingml/2006/picture">
+                <pic:pic xmlns:pic="http://schemas.openxmlformats.org/drawingml/2006/picture">
+                  <pic:nvPicPr>
+                    <pic:cNvPr id="7" name="8683FC4.tmp"/>
+                    <pic:cNvPicPr/>
+                  </pic:nvPicPr>
+                  <pic:blipFill>
+                    <a:blip r:embed="rId10">
+                      <a:extLst>
+                        <a:ext uri="{28A0092B-C50C-407E-A947-70E740481C1C}">
+                          <a14:useLocalDpi xmlns:a14="http://schemas.microsoft.com/office/drawing/2010/main" val="0"/>
+                        </a:ext>
+                      </a:extLst>
+                    </a:blip>
+                    <a:stretch>
+                      <a:fillRect/>
+                    </a:stretch>
+                  </pic:blipFill>
+                  <pic:spPr>
+                    <a:xfrm>
+                      <a:off x="0" y="0"/>
+                      <a:ext cx="5274310" cy="1694815"/>
+                    </a:xfrm>
+                    <a:prstGeom prst="rect">
+                      <a:avLst/>
+                    </a:prstGeom>
+                  </pic:spPr>
+                </pic:pic>
+              </a:graphicData>
+            </a:graphic>
+          </wp:inline>
+        </w:drawing>
+      </w:r>
+    </w:p>
+    <w:p>
+      <w:pPr>
+        <w:rPr>
+          <w:rFonts w:ascii="宋体" w:eastAsia="宋体" w:hAnsi="宋体"/>
+          <w:sz w:val="20"/>
+          <w:szCs w:val="20"/>
+        </w:rPr>
+      </w:pPr>
+      <w:r>
+        <w:rPr>
+          <w:rFonts w:ascii="宋体" w:eastAsia="宋体" w:hAnsi="宋体"/>
+          <w:noProof/>
+          <w:sz w:val="20"/>
+          <w:szCs w:val="20"/>
+          <w:lang w:val="zh-CN"/>
+        </w:rPr>
+        <w:drawing>
+          <wp:inline distT="0" distB="0" distL="0" distR="0" wp14:anchorId="5E7FD34A" wp14:editId="22BEC9AF">
+            <wp:extent cx="5274310" cy="2332355"/>
+            <wp:effectExtent l="0" t="0" r="2540" b="0"/>
+            <wp:docPr id="8" name="图片 8"/>
+            <wp:cNvGraphicFramePr>
+              <a:graphicFrameLocks xmlns:a="http://schemas.openxmlformats.org/drawingml/2006/main" noChangeAspect="1"/>
+            </wp:cNvGraphicFramePr>
+            <a:graphic xmlns:a="http://schemas.openxmlformats.org/drawingml/2006/main">
+              <a:graphicData uri="http://schemas.openxmlformats.org/drawingml/2006/picture">
+                <pic:pic xmlns:pic="http://schemas.openxmlformats.org/drawingml/2006/picture">
+                  <pic:nvPicPr>
+                    <pic:cNvPr id="8" name="868211E.tmp"/>
+                    <pic:cNvPicPr/>
+                  </pic:nvPicPr>
+                  <pic:blipFill>
+                    <a:blip r:embed="rId11">
+                      <a:extLst>
+                        <a:ext uri="{28A0092B-C50C-407E-A947-70E740481C1C}">
+                          <a14:useLocalDpi xmlns:a14="http://schemas.microsoft.com/office/drawing/2010/main" val="0"/>
+                        </a:ext>
+                      </a:extLst>
+                    </a:blip>
+                    <a:stretch>
+                      <a:fillRect/>
+                    </a:stretch>
+                  </pic:blipFill>
+                  <pic:spPr>
+                    <a:xfrm>
+                      <a:off x="0" y="0"/>
+                      <a:ext cx="5274310" cy="2332355"/>
+                    </a:xfrm>
+                    <a:prstGeom prst="rect">
+                      <a:avLst/>
+                    </a:prstGeom>
+                  </pic:spPr>
+                </pic:pic>
+              </a:graphicData>
+            </a:graphic>
+          </wp:inline>
+        </w:drawing>
+      </w:r>
+    </w:p>
+    <w:p>
+      <w:pPr>
+        <w:rPr>
+          <w:rFonts w:ascii="宋体" w:eastAsia="宋体" w:hAnsi="宋体" w:hint="eastAsia"/>
+          <w:sz w:val="20"/>
+          <w:szCs w:val="20"/>
+        </w:rPr>
+      </w:pPr>
+    </w:p>
+    <w:p>
+      <w:pPr>
+        <w:rPr>
+          <w:rFonts w:ascii="宋体" w:eastAsia="宋体" w:hAnsi="宋体"/>
+          <w:sz w:val="20"/>
+          <w:szCs w:val="20"/>
+        </w:rPr>
+      </w:pPr>
+      <w:r>
+        <w:rPr>
+          <w:rFonts w:ascii="宋体" w:eastAsia="宋体" w:hAnsi="宋体"/>
+          <w:sz w:val="20"/>
+          <w:szCs w:val="20"/>
+        </w:rPr>
+        <w:tab/>
+      </w:r>
+      <w:r>
+        <w:rPr>
+          <w:rFonts w:ascii="宋体" w:eastAsia="宋体" w:hAnsi="宋体" w:hint="eastAsia"/>
+          <w:sz w:val="20"/>
+          <w:szCs w:val="20"/>
+        </w:rPr>
+        <w:t>由于将这些副本加在一起</w:t>
+      </w:r>
+      <w:r>
+        <w:rPr>
+          <w:rFonts w:ascii="宋体" w:eastAsia="宋体" w:hAnsi="宋体" w:hint="eastAsia"/>
+          <w:sz w:val="20"/>
+          <w:szCs w:val="20"/>
+        </w:rPr>
+        <w:t>,</w:t>
+      </w:r>
+      <w:r>
+        <w:rPr>
+          <w:rFonts w:ascii="宋体" w:eastAsia="宋体" w:hAnsi="宋体" w:hint="eastAsia"/>
+          <w:sz w:val="20"/>
+          <w:szCs w:val="20"/>
+        </w:rPr>
+        <w:t>因此得到的光谱不再像原始副本的许多副本一样</w:t>
+      </w:r>
+      <w:r>
+        <w:rPr>
+          <w:rFonts w:ascii="宋体" w:eastAsia="宋体" w:hAnsi="宋体" w:hint="eastAsia"/>
+          <w:sz w:val="20"/>
+          <w:szCs w:val="20"/>
+        </w:rPr>
+        <w:t>(</w:t>
+      </w:r>
+      <w:r>
+        <w:rPr>
+          <w:rFonts w:ascii="宋体" w:eastAsia="宋体" w:hAnsi="宋体" w:hint="eastAsia"/>
+          <w:sz w:val="20"/>
+          <w:szCs w:val="20"/>
+        </w:rPr>
+        <w:t>图</w:t>
+      </w:r>
+      <w:r>
+        <w:rPr>
+          <w:rFonts w:ascii="宋体" w:eastAsia="宋体" w:hAnsi="宋体"/>
+          <w:sz w:val="20"/>
+          <w:szCs w:val="20"/>
+        </w:rPr>
+        <w:t>7.8</w:t>
+      </w:r>
+      <w:r>
+        <w:rPr>
+          <w:rFonts w:ascii="宋体" w:eastAsia="宋体" w:hAnsi="宋体" w:hint="eastAsia"/>
+          <w:sz w:val="20"/>
+          <w:szCs w:val="20"/>
+        </w:rPr>
+        <w:t>).</w:t>
+      </w:r>
+      <w:r>
+        <w:rPr>
+          <w:rFonts w:ascii="宋体" w:eastAsia="宋体" w:hAnsi="宋体"/>
+          <w:sz w:val="20"/>
+          <w:szCs w:val="20"/>
+        </w:rPr>
+        <w:t>当这个新频谱乘以一个框函数时</w:t>
+      </w:r>
+      <w:r>
+        <w:rPr>
+          <w:rFonts w:ascii="宋体" w:eastAsia="宋体" w:hAnsi="宋体" w:hint="eastAsia"/>
+          <w:sz w:val="20"/>
+          <w:szCs w:val="20"/>
+        </w:rPr>
+        <w:t>,</w:t>
+      </w:r>
+      <w:r>
+        <w:rPr>
+          <w:rFonts w:ascii="宋体" w:eastAsia="宋体" w:hAnsi="宋体"/>
+          <w:sz w:val="20"/>
+          <w:szCs w:val="20"/>
+        </w:rPr>
+        <w:t>结果是一个类似于但不等于原始</w:t>
+      </w:r>
+      <m:oMath>
+        <m:r>
+          <w:rPr>
+            <w:rFonts w:ascii="Cambria Math" w:eastAsia="宋体" w:hAnsi="Cambria Math"/>
+            <w:sz w:val="20"/>
+            <w:szCs w:val="20"/>
+          </w:rPr>
+          <m:t>F</m:t>
+        </m:r>
+        <m:d>
+          <m:dPr>
+            <m:ctrlPr>
+              <w:rPr>
+                <w:rFonts w:ascii="Cambria Math" w:eastAsia="宋体" w:hAnsi="Cambria Math"/>
+                <w:i/>
+                <w:sz w:val="20"/>
+                <w:szCs w:val="20"/>
+              </w:rPr>
+            </m:ctrlPr>
+          </m:dPr>
+          <m:e>
+            <m:r>
+              <w:rPr>
+                <w:rFonts w:ascii="Cambria Math" w:eastAsia="宋体" w:hAnsi="Cambria Math"/>
+                <w:sz w:val="20"/>
+                <w:szCs w:val="20"/>
+              </w:rPr>
+              <m:t>ω</m:t>
+            </m:r>
+          </m:e>
+        </m:d>
+      </m:oMath>
+      <w:r>
+        <w:rPr>
+          <w:rFonts w:ascii="宋体" w:eastAsia="宋体" w:hAnsi="宋体"/>
+          <w:sz w:val="20"/>
+          <w:szCs w:val="20"/>
+        </w:rPr>
+        <w:t>的频谱</w:t>
+      </w:r>
+      <w:r>
+        <w:rPr>
+          <w:rFonts w:ascii="宋体" w:eastAsia="宋体" w:hAnsi="宋体" w:hint="eastAsia"/>
+          <w:sz w:val="20"/>
+          <w:szCs w:val="20"/>
+        </w:rPr>
+        <w:t>:</w:t>
+      </w:r>
+      <w:r>
+        <w:rPr>
+          <w:rFonts w:ascii="宋体" w:eastAsia="宋体" w:hAnsi="宋体"/>
+          <w:sz w:val="20"/>
+          <w:szCs w:val="20"/>
+        </w:rPr>
+        <w:t>原始信号中的高频细节泄漏到了重建信号频谱的低频区域中</w:t>
+      </w:r>
+      <w:r>
+        <w:rPr>
+          <w:rFonts w:ascii="宋体" w:eastAsia="宋体" w:hAnsi="宋体" w:hint="eastAsia"/>
+          <w:sz w:val="20"/>
+          <w:szCs w:val="20"/>
+        </w:rPr>
+        <w:t>.</w:t>
+      </w:r>
+      <w:r>
+        <w:rPr>
+          <w:rFonts w:ascii="宋体" w:eastAsia="宋体" w:hAnsi="宋体"/>
+          <w:sz w:val="20"/>
+          <w:szCs w:val="20"/>
+        </w:rPr>
+        <w:t>这些新的低频伪像称为</w:t>
+      </w:r>
+      <w:r>
+        <w:rPr>
+          <w:rFonts w:ascii="宋体" w:eastAsia="宋体" w:hAnsi="宋体" w:hint="eastAsia"/>
+          <w:sz w:val="20"/>
+          <w:szCs w:val="20"/>
+        </w:rPr>
+        <w:t>走样(</w:t>
+      </w:r>
+      <w:r>
+        <w:rPr>
+          <w:rFonts w:ascii="宋体" w:eastAsia="宋体" w:hAnsi="宋体"/>
+          <w:sz w:val="20"/>
+          <w:szCs w:val="20"/>
+        </w:rPr>
+        <w:t>因为高频“伪装”为低频</w:t>
+      </w:r>
+      <w:r>
+        <w:rPr>
+          <w:rFonts w:ascii="宋体" w:eastAsia="宋体" w:hAnsi="宋体" w:hint="eastAsia"/>
+          <w:sz w:val="20"/>
+          <w:szCs w:val="20"/>
+        </w:rPr>
+        <w:t>),</w:t>
+      </w:r>
+      <w:r>
+        <w:rPr>
+          <w:rFonts w:ascii="宋体" w:eastAsia="宋体" w:hAnsi="宋体"/>
+          <w:sz w:val="20"/>
+          <w:szCs w:val="20"/>
+        </w:rPr>
+        <w:t>并且所产生的信号被称为</w:t>
+      </w:r>
+      <w:r>
+        <w:rPr>
+          <w:rFonts w:ascii="宋体" w:eastAsia="宋体" w:hAnsi="宋体" w:hint="eastAsia"/>
+          <w:sz w:val="20"/>
+          <w:szCs w:val="20"/>
+        </w:rPr>
+        <w:t>走样信号.</w:t>
+      </w:r>
+      <w:r>
+        <w:rPr>
+          <w:rFonts w:ascii="宋体" w:eastAsia="宋体" w:hAnsi="宋体"/>
+          <w:sz w:val="20"/>
+          <w:szCs w:val="20"/>
+        </w:rPr>
+        <w:t>图7.9显示了欠采样后再构造一维函数</w:t>
+      </w:r>
+      <m:oMath>
+        <m:r>
+          <w:rPr>
+            <w:rFonts w:ascii="Cambria Math" w:eastAsia="宋体" w:hAnsi="Cambria Math"/>
+            <w:sz w:val="20"/>
+            <w:szCs w:val="20"/>
+          </w:rPr>
+          <m:t>f</m:t>
+        </m:r>
+        <m:d>
+          <m:dPr>
+            <m:ctrlPr>
+              <w:rPr>
+                <w:rFonts w:ascii="Cambria Math" w:eastAsia="宋体" w:hAnsi="Cambria Math"/>
+                <w:i/>
+                <w:sz w:val="20"/>
+                <w:szCs w:val="20"/>
+              </w:rPr>
+            </m:ctrlPr>
+          </m:dPr>
+          <m:e>
+            <m:r>
+              <w:rPr>
+                <w:rFonts w:ascii="Cambria Math" w:eastAsia="宋体" w:hAnsi="Cambria Math"/>
+                <w:sz w:val="20"/>
+                <w:szCs w:val="20"/>
+              </w:rPr>
+              <m:t>x</m:t>
+            </m:r>
+          </m:e>
+        </m:d>
+        <m:r>
+          <w:rPr>
+            <w:rFonts w:ascii="Cambria Math" w:eastAsia="宋体" w:hAnsi="Cambria Math"/>
+            <w:sz w:val="20"/>
+            <w:szCs w:val="20"/>
+          </w:rPr>
+          <m:t>=1+</m:t>
+        </m:r>
+        <m:func>
+          <m:funcPr>
+            <m:ctrlPr>
+              <w:rPr>
+                <w:rFonts w:ascii="Cambria Math" w:eastAsia="宋体" w:hAnsi="Cambria Math"/>
+                <w:i/>
+                <w:sz w:val="20"/>
+                <w:szCs w:val="20"/>
+              </w:rPr>
+            </m:ctrlPr>
+          </m:funcPr>
+          <m:fName>
+            <m:r>
+              <m:rPr>
+                <m:sty m:val="p"/>
+              </m:rPr>
+              <w:rPr>
+                <w:rFonts w:ascii="Cambria Math" w:eastAsia="宋体" w:hAnsi="Cambria Math"/>
+                <w:sz w:val="20"/>
+                <w:szCs w:val="20"/>
+              </w:rPr>
+              <m:t>cos</m:t>
+            </m:r>
+          </m:fName>
+          <m:e>
+            <m:d>
+              <m:dPr>
+                <m:ctrlPr>
+                  <w:rPr>
+                    <w:rFonts w:ascii="Cambria Math" w:eastAsia="宋体" w:hAnsi="Cambria Math"/>
+                    <w:i/>
+                    <w:sz w:val="20"/>
+                    <w:szCs w:val="20"/>
+                  </w:rPr>
+                </m:ctrlPr>
+              </m:dPr>
+              <m:e>
+                <m:r>
+                  <w:rPr>
+                    <w:rFonts w:ascii="Cambria Math" w:eastAsia="宋体" w:hAnsi="Cambria Math"/>
+                    <w:sz w:val="20"/>
+                    <w:szCs w:val="20"/>
+                  </w:rPr>
+                  <m:t>4</m:t>
+                </m:r>
+                <m:sSup>
+                  <m:sSupPr>
+                    <m:ctrlPr>
+                      <w:rPr>
+                        <w:rFonts w:ascii="Cambria Math" w:eastAsia="宋体" w:hAnsi="Cambria Math"/>
+                        <w:i/>
+                        <w:sz w:val="20"/>
+                        <w:szCs w:val="20"/>
+                      </w:rPr>
+                    </m:ctrlPr>
+                  </m:sSupPr>
+                  <m:e>
+                    <m:r>
+                      <w:rPr>
+                        <w:rFonts w:ascii="Cambria Math" w:eastAsia="宋体" w:hAnsi="Cambria Math"/>
+                        <w:sz w:val="20"/>
+                        <w:szCs w:val="20"/>
+                      </w:rPr>
+                      <m:t>x</m:t>
+                    </m:r>
+                  </m:e>
+                  <m:sup>
+                    <m:r>
+                      <w:rPr>
+                        <w:rFonts w:ascii="Cambria Math" w:eastAsia="宋体" w:hAnsi="Cambria Math"/>
+                        <w:sz w:val="20"/>
+                        <w:szCs w:val="20"/>
+                      </w:rPr>
+                      <m:t>2</m:t>
+                    </m:r>
+                  </m:sup>
+                </m:sSup>
+              </m:e>
+            </m:d>
+          </m:e>
+        </m:func>
+      </m:oMath>
+      <w:r>
+        <w:rPr>
+          <w:rFonts w:ascii="宋体" w:eastAsia="宋体" w:hAnsi="宋体"/>
+          <w:sz w:val="20"/>
+          <w:szCs w:val="20"/>
+        </w:rPr>
+        <w:t>的效果</w:t>
+      </w:r>
+      <w:r>
+        <w:rPr>
+          <w:rFonts w:ascii="宋体" w:eastAsia="宋体" w:hAnsi="宋体" w:hint="eastAsia"/>
+          <w:sz w:val="20"/>
+          <w:szCs w:val="20"/>
+        </w:rPr>
+        <w:t>.</w:t>
+      </w:r>
+    </w:p>
+    <w:p>
+      <w:pPr>
+        <w:rPr>
+          <w:rFonts w:ascii="宋体" w:eastAsia="宋体" w:hAnsi="宋体"/>
+          <w:sz w:val="20"/>
+          <w:szCs w:val="20"/>
+        </w:rPr>
+      </w:pPr>
+      <w:r>
+        <w:rPr>
+          <w:rFonts w:ascii="宋体" w:eastAsia="宋体" w:hAnsi="宋体"/>
+          <w:sz w:val="20"/>
+          <w:szCs w:val="20"/>
+        </w:rPr>
+        <w:tab/>
+      </w:r>
+      <w:r>
+        <w:rPr>
+          <w:rFonts w:ascii="宋体" w:eastAsia="宋体" w:hAnsi="宋体" w:hint="eastAsia"/>
+          <w:sz w:val="20"/>
+          <w:szCs w:val="20"/>
+        </w:rPr>
+        <w:t>解决频谱重叠问题的可能解决方案是简单地提高采样率</w:t>
+      </w:r>
+      <w:r>
+        <w:rPr>
+          <w:rFonts w:ascii="宋体" w:eastAsia="宋体" w:hAnsi="宋体" w:hint="eastAsia"/>
+          <w:sz w:val="20"/>
+          <w:szCs w:val="20"/>
+        </w:rPr>
+        <w:t>,</w:t>
+      </w:r>
+      <w:r>
+        <w:rPr>
+          <w:rFonts w:ascii="宋体" w:eastAsia="宋体" w:hAnsi="宋体" w:hint="eastAsia"/>
+          <w:sz w:val="20"/>
+          <w:szCs w:val="20"/>
+        </w:rPr>
+        <w:t>直到频谱副本足够远而不会重叠</w:t>
+      </w:r>
+      <w:r>
+        <w:rPr>
+          <w:rFonts w:ascii="宋体" w:eastAsia="宋体" w:hAnsi="宋体" w:hint="eastAsia"/>
+          <w:sz w:val="20"/>
+          <w:szCs w:val="20"/>
+        </w:rPr>
+        <w:t>,</w:t>
+      </w:r>
+      <w:r>
+        <w:rPr>
+          <w:rFonts w:ascii="宋体" w:eastAsia="宋体" w:hAnsi="宋体" w:hint="eastAsia"/>
+          <w:sz w:val="20"/>
+          <w:szCs w:val="20"/>
+        </w:rPr>
+        <w:t>从而完全消除混叠</w:t>
+      </w:r>
+      <w:r>
+        <w:rPr>
+          <w:rFonts w:ascii="宋体" w:eastAsia="宋体" w:hAnsi="宋体" w:hint="eastAsia"/>
+          <w:sz w:val="20"/>
+          <w:szCs w:val="20"/>
+        </w:rPr>
+        <w:t>.</w:t>
+      </w:r>
+      <w:r>
+        <w:rPr>
+          <w:rFonts w:ascii="宋体" w:eastAsia="宋体" w:hAnsi="宋体"/>
+          <w:sz w:val="20"/>
+          <w:szCs w:val="20"/>
+        </w:rPr>
+        <w:t>实际上</w:t>
+      </w:r>
+      <w:r>
+        <w:rPr>
+          <w:rFonts w:ascii="宋体" w:eastAsia="宋体" w:hAnsi="宋体" w:hint="eastAsia"/>
+          <w:sz w:val="20"/>
+          <w:szCs w:val="20"/>
+        </w:rPr>
+        <w:t>,</w:t>
+      </w:r>
+      <w:r>
+        <w:rPr>
+          <w:rFonts w:ascii="宋体" w:eastAsia="宋体" w:hAnsi="宋体"/>
+          <w:sz w:val="20"/>
+          <w:szCs w:val="20"/>
+        </w:rPr>
+        <w:t>采样定理告诉我们确切需要多少率</w:t>
+      </w:r>
+      <w:r>
+        <w:rPr>
+          <w:rFonts w:ascii="宋体" w:eastAsia="宋体" w:hAnsi="宋体" w:hint="eastAsia"/>
+          <w:sz w:val="20"/>
+          <w:szCs w:val="20"/>
+        </w:rPr>
+        <w:t>.</w:t>
+      </w:r>
+      <w:r>
+        <w:rPr>
+          <w:rFonts w:ascii="宋体" w:eastAsia="宋体" w:hAnsi="宋体"/>
+          <w:sz w:val="20"/>
+          <w:szCs w:val="20"/>
+        </w:rPr>
+        <w:t>该定理表明</w:t>
+      </w:r>
+      <w:r>
+        <w:rPr>
+          <w:rFonts w:ascii="宋体" w:eastAsia="宋体" w:hAnsi="宋体" w:hint="eastAsia"/>
+          <w:sz w:val="20"/>
+          <w:szCs w:val="20"/>
+        </w:rPr>
+        <w:t>,</w:t>
+      </w:r>
+      <w:r>
+        <w:rPr>
+          <w:rFonts w:ascii="宋体" w:eastAsia="宋体" w:hAnsi="宋体"/>
+          <w:sz w:val="20"/>
+          <w:szCs w:val="20"/>
+        </w:rPr>
+        <w:t>只要统一采样点</w:t>
+      </w:r>
+      <m:oMath>
+        <m:sSub>
+          <m:sSubPr>
+            <m:ctrlPr>
+              <w:rPr>
+                <w:rFonts w:ascii="Cambria Math" w:eastAsia="宋体" w:hAnsi="Cambria Math"/>
+                <w:i/>
+                <w:sz w:val="20"/>
+                <w:szCs w:val="20"/>
+              </w:rPr>
+            </m:ctrlPr>
+          </m:sSubPr>
+          <m:e>
+            <m:r>
+              <w:rPr>
+                <w:rFonts w:ascii="Cambria Math" w:eastAsia="宋体" w:hAnsi="Cambria Math"/>
+                <w:sz w:val="20"/>
+                <w:szCs w:val="20"/>
+              </w:rPr>
+              <m:t>ω</m:t>
+            </m:r>
+          </m:e>
+          <m:sub>
+            <m:r>
+              <w:rPr>
+                <w:rFonts w:ascii="Cambria Math" w:eastAsia="宋体" w:hAnsi="Cambria Math" w:hint="eastAsia"/>
+                <w:sz w:val="20"/>
+                <w:szCs w:val="20"/>
+              </w:rPr>
+              <m:t>s</m:t>
+            </m:r>
+          </m:sub>
+        </m:sSub>
+      </m:oMath>
+      <w:r>
+        <w:rPr>
+          <w:rFonts w:ascii="宋体" w:eastAsia="宋体" w:hAnsi="宋体"/>
+          <w:sz w:val="20"/>
+          <w:szCs w:val="20"/>
+        </w:rPr>
+        <w:t>的频率大于信号</w:t>
+      </w:r>
+      <m:oMath>
+        <m:sSub>
+          <m:sSubPr>
+            <m:ctrlPr>
+              <w:rPr>
+                <w:rFonts w:ascii="Cambria Math" w:eastAsia="宋体" w:hAnsi="Cambria Math"/>
+                <w:i/>
+                <w:sz w:val="20"/>
+                <w:szCs w:val="20"/>
+              </w:rPr>
+            </m:ctrlPr>
+          </m:sSubPr>
+          <m:e>
+            <m:r>
+              <w:rPr>
+                <w:rFonts w:ascii="Cambria Math" w:eastAsia="宋体" w:hAnsi="Cambria Math"/>
+                <w:sz w:val="20"/>
+                <w:szCs w:val="20"/>
+              </w:rPr>
+              <m:t>ω</m:t>
+            </m:r>
+          </m:e>
+          <m:sub>
+            <m:r>
+              <w:rPr>
+                <w:rFonts w:ascii="Cambria Math" w:eastAsia="宋体" w:hAnsi="Cambria Math"/>
+                <w:sz w:val="20"/>
+                <w:szCs w:val="20"/>
+              </w:rPr>
+              <m:t>0</m:t>
+            </m:r>
+          </m:sub>
+        </m:sSub>
+      </m:oMath>
+      <w:r>
+        <w:rPr>
+          <w:rFonts w:ascii="宋体" w:eastAsia="宋体" w:hAnsi="宋体"/>
+          <w:sz w:val="20"/>
+          <w:szCs w:val="20"/>
+        </w:rPr>
+        <w:t>中存在的最大频率的两倍</w:t>
+      </w:r>
+      <w:r>
+        <w:rPr>
+          <w:rFonts w:ascii="宋体" w:eastAsia="宋体" w:hAnsi="宋体" w:hint="eastAsia"/>
+          <w:sz w:val="20"/>
+          <w:szCs w:val="20"/>
+        </w:rPr>
+        <w:t>,</w:t>
+      </w:r>
+      <w:r>
+        <w:rPr>
+          <w:rFonts w:ascii="宋体" w:eastAsia="宋体" w:hAnsi="宋体"/>
+          <w:sz w:val="20"/>
+          <w:szCs w:val="20"/>
+        </w:rPr>
+        <w:t>就有可能从采样中完美地重建原始信号</w:t>
+      </w:r>
+      <w:r>
+        <w:rPr>
+          <w:rFonts w:ascii="宋体" w:eastAsia="宋体" w:hAnsi="宋体" w:hint="eastAsia"/>
+          <w:sz w:val="20"/>
+          <w:szCs w:val="20"/>
+        </w:rPr>
+        <w:t>.</w:t>
+      </w:r>
+      <w:r>
+        <w:rPr>
+          <w:rFonts w:ascii="宋体" w:eastAsia="宋体" w:hAnsi="宋体"/>
+          <w:sz w:val="20"/>
+          <w:szCs w:val="20"/>
+        </w:rPr>
+        <w:t>该最小采样频率称为奈奎斯特频率</w:t>
+      </w:r>
+      <w:r>
+        <w:rPr>
+          <w:rFonts w:ascii="宋体" w:eastAsia="宋体" w:hAnsi="宋体" w:hint="eastAsia"/>
+          <w:sz w:val="20"/>
+          <w:szCs w:val="20"/>
+        </w:rPr>
+        <w:t>.</w:t>
+      </w:r>
+    </w:p>
+    <w:p>
+      <w:pPr>
+        <w:rPr>
+          <w:rFonts w:ascii="宋体" w:eastAsia="宋体" w:hAnsi="宋体"/>
+          <w:sz w:val="20"/>
+          <w:szCs w:val="20"/>
+        </w:rPr>
+      </w:pPr>
+      <w:r>
+        <w:rPr>
+          <w:rFonts w:ascii="宋体" w:eastAsia="宋体" w:hAnsi="宋体"/>
+          <w:sz w:val="20"/>
+          <w:szCs w:val="20"/>
+        </w:rPr>
+        <w:tab/>
+      </w:r>
+      <w:r>
+        <w:rPr>
+          <w:rFonts w:ascii="宋体" w:eastAsia="宋体" w:hAnsi="宋体" w:hint="eastAsia"/>
+          <w:sz w:val="20"/>
+          <w:szCs w:val="20"/>
+        </w:rPr>
+        <w:t>对于不受频带限制</w:t>
+      </w:r>
+      <w:r>
+        <w:rPr>
+          <w:rFonts w:ascii="宋体" w:eastAsia="宋体" w:hAnsi="宋体" w:hint="eastAsia"/>
+          <w:sz w:val="20"/>
+          <w:szCs w:val="20"/>
+        </w:rPr>
+        <w:t>(</w:t>
+      </w:r>
+      <m:oMath>
+        <m:sSub>
+          <m:sSubPr>
+            <m:ctrlPr>
+              <w:rPr>
+                <w:rFonts w:ascii="Cambria Math" w:eastAsia="宋体" w:hAnsi="Cambria Math"/>
+                <w:i/>
+                <w:sz w:val="20"/>
+                <w:szCs w:val="20"/>
+              </w:rPr>
+            </m:ctrlPr>
+          </m:sSubPr>
+          <m:e>
+            <m:r>
+              <w:rPr>
+                <w:rFonts w:ascii="Cambria Math" w:eastAsia="宋体" w:hAnsi="Cambria Math"/>
+                <w:sz w:val="20"/>
+                <w:szCs w:val="20"/>
+              </w:rPr>
+              <m:t>ω</m:t>
+            </m:r>
+          </m:e>
+          <m:sub>
+            <m:r>
+              <w:rPr>
+                <w:rFonts w:ascii="Cambria Math" w:eastAsia="宋体" w:hAnsi="Cambria Math"/>
+                <w:sz w:val="20"/>
+                <w:szCs w:val="20"/>
+              </w:rPr>
+              <m:t>0</m:t>
+            </m:r>
+          </m:sub>
+        </m:sSub>
+        <m:r>
+          <w:rPr>
+            <w:rFonts w:ascii="Cambria Math" w:eastAsia="宋体" w:hAnsi="Cambria Math"/>
+            <w:sz w:val="20"/>
+            <w:szCs w:val="20"/>
+          </w:rPr>
+          <m:t>=∞</m:t>
+        </m:r>
+      </m:oMath>
+      <w:r>
+        <w:rPr>
+          <w:rFonts w:ascii="宋体" w:eastAsia="宋体" w:hAnsi="宋体"/>
+          <w:sz w:val="20"/>
+          <w:szCs w:val="20"/>
+        </w:rPr>
+        <w:t>)</w:t>
+      </w:r>
+      <w:r>
+        <w:rPr>
+          <w:rFonts w:ascii="宋体" w:eastAsia="宋体" w:hAnsi="宋体"/>
+          <w:sz w:val="20"/>
+          <w:szCs w:val="20"/>
+        </w:rPr>
+        <w:t>的信号</w:t>
+      </w:r>
+      <w:r>
+        <w:rPr>
+          <w:rFonts w:ascii="宋体" w:eastAsia="宋体" w:hAnsi="宋体" w:hint="eastAsia"/>
+          <w:sz w:val="20"/>
+          <w:szCs w:val="20"/>
+        </w:rPr>
+        <w:t>,</w:t>
+      </w:r>
+      <w:r>
+        <w:rPr>
+          <w:rFonts w:ascii="宋体" w:eastAsia="宋体" w:hAnsi="宋体"/>
+          <w:sz w:val="20"/>
+          <w:szCs w:val="20"/>
+        </w:rPr>
+        <w:t>不可能以足够高的采样率执行完美重构</w:t>
+      </w:r>
+      <w:r>
+        <w:rPr>
+          <w:rFonts w:ascii="宋体" w:eastAsia="宋体" w:hAnsi="宋体" w:hint="eastAsia"/>
+          <w:sz w:val="20"/>
+          <w:szCs w:val="20"/>
+        </w:rPr>
+        <w:t>.</w:t>
+      </w:r>
+      <w:r>
+        <w:rPr>
+          <w:rFonts w:ascii="宋体" w:eastAsia="宋体" w:hAnsi="宋体"/>
+          <w:sz w:val="20"/>
+          <w:szCs w:val="20"/>
+        </w:rPr>
+        <w:t>非带限信号具有无限支持的频谱</w:t>
+      </w:r>
+      <w:r>
+        <w:rPr>
+          <w:rFonts w:ascii="宋体" w:eastAsia="宋体" w:hAnsi="宋体" w:hint="eastAsia"/>
+          <w:sz w:val="20"/>
+          <w:szCs w:val="20"/>
+        </w:rPr>
+        <w:t>,</w:t>
+      </w:r>
+      <w:r>
+        <w:rPr>
+          <w:rFonts w:ascii="宋体" w:eastAsia="宋体" w:hAnsi="宋体"/>
+          <w:sz w:val="20"/>
+          <w:szCs w:val="20"/>
+        </w:rPr>
+        <w:t>因此无论其频谱副本有多远</w:t>
+      </w:r>
+      <w:r>
+        <w:rPr>
+          <w:rFonts w:ascii="宋体" w:eastAsia="宋体" w:hAnsi="宋体" w:hint="eastAsia"/>
+          <w:sz w:val="20"/>
+          <w:szCs w:val="20"/>
+        </w:rPr>
+        <w:t>(</w:t>
+      </w:r>
+      <w:r>
+        <w:rPr>
+          <w:rFonts w:ascii="宋体" w:eastAsia="宋体" w:hAnsi="宋体"/>
+          <w:sz w:val="20"/>
+          <w:szCs w:val="20"/>
+        </w:rPr>
+        <w:t>即我们使用的采样率有多高</w:t>
+      </w:r>
+      <w:r>
+        <w:rPr>
+          <w:rFonts w:ascii="宋体" w:eastAsia="宋体" w:hAnsi="宋体" w:hint="eastAsia"/>
+          <w:sz w:val="20"/>
+          <w:szCs w:val="20"/>
+        </w:rPr>
+        <w:t>)</w:t>
+      </w:r>
+      <w:r>
+        <w:rPr>
+          <w:rFonts w:ascii="宋体" w:eastAsia="宋体" w:hAnsi="宋体"/>
+          <w:sz w:val="20"/>
+          <w:szCs w:val="20"/>
+        </w:rPr>
+        <w:t>,</w:t>
+      </w:r>
+      <w:r>
+        <w:rPr>
+          <w:rFonts w:ascii="宋体" w:eastAsia="宋体" w:hAnsi="宋体"/>
+          <w:sz w:val="20"/>
+          <w:szCs w:val="20"/>
+        </w:rPr>
+        <w:t>都将始终有重叠</w:t>
+      </w:r>
+      <w:r>
+        <w:rPr>
+          <w:rFonts w:ascii="宋体" w:eastAsia="宋体" w:hAnsi="宋体" w:hint="eastAsia"/>
+          <w:sz w:val="20"/>
+          <w:szCs w:val="20"/>
+        </w:rPr>
+        <w:t>.</w:t>
+      </w:r>
+      <w:r>
+        <w:rPr>
+          <w:rFonts w:ascii="宋体" w:eastAsia="宋体" w:hAnsi="宋体"/>
+          <w:sz w:val="20"/>
+          <w:szCs w:val="20"/>
+        </w:rPr>
+        <w:t>不幸的是</w:t>
+      </w:r>
+      <w:r>
+        <w:rPr>
+          <w:rFonts w:ascii="宋体" w:eastAsia="宋体" w:hAnsi="宋体" w:hint="eastAsia"/>
+          <w:sz w:val="20"/>
+          <w:szCs w:val="20"/>
+        </w:rPr>
+        <w:t>,</w:t>
+      </w:r>
+      <w:r>
+        <w:rPr>
+          <w:rFonts w:ascii="宋体" w:eastAsia="宋体" w:hAnsi="宋体"/>
+          <w:sz w:val="20"/>
+          <w:szCs w:val="20"/>
+        </w:rPr>
+        <w:t>计算机图形学中很少有</w:t>
+      </w:r>
+      <w:r>
+        <w:rPr>
+          <w:rFonts w:ascii="宋体" w:eastAsia="宋体" w:hAnsi="宋体" w:hint="eastAsia"/>
+          <w:sz w:val="20"/>
+          <w:szCs w:val="20"/>
+        </w:rPr>
+        <w:t>函数</w:t>
+      </w:r>
+      <w:r>
+        <w:rPr>
+          <w:rFonts w:ascii="宋体" w:eastAsia="宋体" w:hAnsi="宋体"/>
+          <w:sz w:val="20"/>
+          <w:szCs w:val="20"/>
+        </w:rPr>
+        <w:t>受频带限制</w:t>
+      </w:r>
+      <w:r>
+        <w:rPr>
+          <w:rFonts w:ascii="宋体" w:eastAsia="宋体" w:hAnsi="宋体" w:hint="eastAsia"/>
+          <w:sz w:val="20"/>
+          <w:szCs w:val="20"/>
+        </w:rPr>
+        <w:t>.</w:t>
+      </w:r>
+      <w:r>
+        <w:rPr>
+          <w:rFonts w:ascii="宋体" w:eastAsia="宋体" w:hAnsi="宋体"/>
+          <w:sz w:val="20"/>
+          <w:szCs w:val="20"/>
+        </w:rPr>
+        <w:t>特别是</w:t>
+      </w:r>
+      <w:r>
+        <w:rPr>
+          <w:rFonts w:ascii="宋体" w:eastAsia="宋体" w:hAnsi="宋体" w:hint="eastAsia"/>
+          <w:sz w:val="20"/>
+          <w:szCs w:val="20"/>
+        </w:rPr>
+        <w:t>,</w:t>
+      </w:r>
+      <w:r>
+        <w:rPr>
+          <w:rFonts w:ascii="宋体" w:eastAsia="宋体" w:hAnsi="宋体"/>
+          <w:sz w:val="20"/>
+          <w:szCs w:val="20"/>
+        </w:rPr>
+        <w:t>任何不连续函数都不会受到频带限制</w:t>
+      </w:r>
+      <w:r>
+        <w:rPr>
+          <w:rFonts w:ascii="宋体" w:eastAsia="宋体" w:hAnsi="宋体" w:hint="eastAsia"/>
+          <w:sz w:val="20"/>
+          <w:szCs w:val="20"/>
+        </w:rPr>
+        <w:t>,</w:t>
+      </w:r>
+      <w:r>
+        <w:rPr>
+          <w:rFonts w:ascii="宋体" w:eastAsia="宋体" w:hAnsi="宋体"/>
+          <w:sz w:val="20"/>
+          <w:szCs w:val="20"/>
+        </w:rPr>
+        <w:t>因此我们无法完美地对其进行采样和重构</w:t>
+      </w:r>
+      <w:r>
+        <w:rPr>
+          <w:rFonts w:ascii="宋体" w:eastAsia="宋体" w:hAnsi="宋体" w:hint="eastAsia"/>
+          <w:sz w:val="20"/>
+          <w:szCs w:val="20"/>
+        </w:rPr>
+        <w:t>.</w:t>
+      </w:r>
+      <w:r>
+        <w:rPr>
+          <w:rFonts w:ascii="宋体" w:eastAsia="宋体" w:hAnsi="宋体"/>
+          <w:sz w:val="20"/>
+          <w:szCs w:val="20"/>
+        </w:rPr>
+        <w:t>这是有道理的</w:t>
+      </w:r>
+      <w:r>
+        <w:rPr>
+          <w:rFonts w:ascii="宋体" w:eastAsia="宋体" w:hAnsi="宋体" w:hint="eastAsia"/>
+          <w:sz w:val="20"/>
+          <w:szCs w:val="20"/>
+        </w:rPr>
+        <w:t>,</w:t>
+      </w:r>
+      <w:r>
+        <w:rPr>
+          <w:rFonts w:ascii="宋体" w:eastAsia="宋体" w:hAnsi="宋体"/>
+          <w:sz w:val="20"/>
+          <w:szCs w:val="20"/>
+        </w:rPr>
+        <w:t>因为函数的不连续性将始终介于两个样本之间</w:t>
+      </w:r>
+      <w:r>
+        <w:rPr>
+          <w:rFonts w:ascii="宋体" w:eastAsia="宋体" w:hAnsi="宋体" w:hint="eastAsia"/>
+          <w:sz w:val="20"/>
+          <w:szCs w:val="20"/>
+        </w:rPr>
+        <w:t>,</w:t>
+      </w:r>
+      <w:r>
+        <w:rPr>
+          <w:rFonts w:ascii="宋体" w:eastAsia="宋体" w:hAnsi="宋体"/>
+          <w:sz w:val="20"/>
+          <w:szCs w:val="20"/>
+        </w:rPr>
+        <w:t>并且这些样本不提供有关不连续性位置的信息</w:t>
+      </w:r>
+      <w:r>
+        <w:rPr>
+          <w:rFonts w:ascii="宋体" w:eastAsia="宋体" w:hAnsi="宋体" w:hint="eastAsia"/>
+          <w:sz w:val="20"/>
+          <w:szCs w:val="20"/>
+        </w:rPr>
+        <w:t>,</w:t>
+      </w:r>
+      <w:r>
+        <w:rPr>
+          <w:rFonts w:ascii="宋体" w:eastAsia="宋体" w:hAnsi="宋体"/>
+          <w:sz w:val="20"/>
+          <w:szCs w:val="20"/>
+        </w:rPr>
+        <w:t>因此</w:t>
+      </w:r>
+      <w:r>
+        <w:rPr>
+          <w:rFonts w:ascii="宋体" w:eastAsia="宋体" w:hAnsi="宋体" w:hint="eastAsia"/>
+          <w:sz w:val="20"/>
+          <w:szCs w:val="20"/>
+        </w:rPr>
+        <w:t>,</w:t>
+      </w:r>
       <w:bookmarkStart w:id="0" w:name="_GoBack"/>
       <w:bookmarkEnd w:id="0"/>
+      <w:r>
+        <w:rPr>
+          <w:rFonts w:ascii="宋体" w:eastAsia="宋体" w:hAnsi="宋体"/>
+          <w:sz w:val="20"/>
+          <w:szCs w:val="20"/>
+        </w:rPr>
+        <w:t>除了增加采样率外</w:t>
+      </w:r>
+      <w:r>
+        <w:rPr>
+          <w:rFonts w:ascii="宋体" w:eastAsia="宋体" w:hAnsi="宋体" w:hint="eastAsia"/>
+          <w:sz w:val="20"/>
+          <w:szCs w:val="20"/>
+        </w:rPr>
+        <w:t>,</w:t>
+      </w:r>
+      <w:r>
+        <w:rPr>
+          <w:rFonts w:ascii="宋体" w:eastAsia="宋体" w:hAnsi="宋体"/>
+          <w:sz w:val="20"/>
+          <w:szCs w:val="20"/>
+        </w:rPr>
+        <w:t>还必须应用</w:t>
+      </w:r>
+      <w:r>
+        <w:rPr>
+          <w:rFonts w:ascii="宋体" w:eastAsia="宋体" w:hAnsi="宋体" w:hint="eastAsia"/>
+          <w:sz w:val="20"/>
+          <w:szCs w:val="20"/>
+        </w:rPr>
+        <w:t>其它</w:t>
+      </w:r>
+      <w:r>
+        <w:rPr>
+          <w:rFonts w:ascii="宋体" w:eastAsia="宋体" w:hAnsi="宋体"/>
+          <w:sz w:val="20"/>
+          <w:szCs w:val="20"/>
+        </w:rPr>
+        <w:t>方法</w:t>
+      </w:r>
+      <w:r>
+        <w:rPr>
+          <w:rFonts w:ascii="宋体" w:eastAsia="宋体" w:hAnsi="宋体" w:hint="eastAsia"/>
+          <w:sz w:val="20"/>
+          <w:szCs w:val="20"/>
+        </w:rPr>
+        <w:t>,</w:t>
+      </w:r>
+      <w:r>
+        <w:rPr>
+          <w:rFonts w:ascii="宋体" w:eastAsia="宋体" w:hAnsi="宋体"/>
+          <w:sz w:val="20"/>
+          <w:szCs w:val="20"/>
+        </w:rPr>
+        <w:t>以抵消混叠会导致渲染器结果产生的误差</w:t>
+      </w:r>
+      <w:r>
+        <w:rPr>
+          <w:rFonts w:ascii="宋体" w:eastAsia="宋体" w:hAnsi="宋体" w:hint="eastAsia"/>
+          <w:sz w:val="20"/>
+          <w:szCs w:val="20"/>
+        </w:rPr>
+        <w:t>.</w:t>
+      </w:r>
+    </w:p>
+    <w:p>
+      <w:pPr>
+        <w:rPr>
+          <w:rFonts w:ascii="宋体" w:eastAsia="宋体" w:hAnsi="宋体"/>
+          <w:sz w:val="20"/>
+          <w:szCs w:val="20"/>
+        </w:rPr>
+      </w:pPr>
+    </w:p>
+    <w:p>
+      <w:pPr>
+        <w:rPr>
+          <w:rFonts w:ascii="宋体" w:eastAsia="宋体" w:hAnsi="宋体"/>
+          <w:sz w:val="20"/>
+          <w:szCs w:val="20"/>
+        </w:rPr>
+      </w:pPr>
+      <w:r>
+        <w:rPr>
+          <w:rFonts w:ascii="宋体" w:eastAsia="宋体" w:hAnsi="宋体" w:hint="eastAsia"/>
+          <w:sz w:val="20"/>
+          <w:szCs w:val="20"/>
+        </w:rPr>
+        <w:lastRenderedPageBreak/>
+        <w:t>7</w:t>
+      </w:r>
+      <w:r>
+        <w:rPr>
+          <w:rFonts w:ascii="宋体" w:eastAsia="宋体" w:hAnsi="宋体"/>
+          <w:sz w:val="20"/>
+          <w:szCs w:val="20"/>
+        </w:rPr>
+        <w:t xml:space="preserve">.1.4 </w:t>
+      </w:r>
+      <w:r>
+        <w:rPr>
+          <w:rFonts w:ascii="宋体" w:eastAsia="宋体" w:hAnsi="宋体" w:hint="eastAsia"/>
+          <w:sz w:val="20"/>
+          <w:szCs w:val="20"/>
+        </w:rPr>
+        <w:t>反走样技术</w:t>
+      </w:r>
+    </w:p>
+    <w:p>
+      <w:pPr>
+        <w:rPr>
+          <w:rFonts w:ascii="宋体" w:eastAsia="宋体" w:hAnsi="宋体"/>
+          <w:sz w:val="20"/>
+          <w:szCs w:val="20"/>
+        </w:rPr>
+      </w:pPr>
+      <w:r>
+        <w:rPr>
+          <w:rFonts w:ascii="宋体" w:eastAsia="宋体" w:hAnsi="宋体"/>
+          <w:sz w:val="20"/>
+          <w:szCs w:val="20"/>
+        </w:rPr>
+        <w:tab/>
+      </w:r>
+      <w:r>
+        <w:rPr>
+          <w:rFonts w:ascii="宋体" w:eastAsia="宋体" w:hAnsi="宋体" w:hint="eastAsia"/>
+          <w:sz w:val="20"/>
+          <w:szCs w:val="20"/>
+        </w:rPr>
+        <w:t>如果不注意采样和重建</w:t>
+      </w:r>
+      <w:r>
+        <w:rPr>
+          <w:rFonts w:ascii="宋体" w:eastAsia="宋体" w:hAnsi="宋体" w:hint="eastAsia"/>
+          <w:sz w:val="20"/>
+          <w:szCs w:val="20"/>
+        </w:rPr>
+        <w:t>,</w:t>
+      </w:r>
+      <w:r>
+        <w:rPr>
+          <w:rFonts w:ascii="宋体" w:eastAsia="宋体" w:hAnsi="宋体" w:hint="eastAsia"/>
+          <w:sz w:val="20"/>
+          <w:szCs w:val="20"/>
+        </w:rPr>
+        <w:t>则最终的图像中可能会出现大量的伪影</w:t>
+      </w:r>
+      <w:r>
+        <w:rPr>
+          <w:rFonts w:ascii="宋体" w:eastAsia="宋体" w:hAnsi="宋体" w:hint="eastAsia"/>
+          <w:sz w:val="20"/>
+          <w:szCs w:val="20"/>
+        </w:rPr>
+        <w:t>.</w:t>
+      </w:r>
+      <w:r>
+        <w:rPr>
+          <w:rFonts w:ascii="宋体" w:eastAsia="宋体" w:hAnsi="宋体"/>
+          <w:sz w:val="20"/>
+          <w:szCs w:val="20"/>
+        </w:rPr>
+        <w:t>有时</w:t>
+      </w:r>
+      <w:r>
+        <w:rPr>
+          <w:rFonts w:ascii="宋体" w:eastAsia="宋体" w:hAnsi="宋体" w:hint="eastAsia"/>
+          <w:sz w:val="20"/>
+          <w:szCs w:val="20"/>
+        </w:rPr>
+        <w:t>,</w:t>
+      </w:r>
+      <w:r>
+        <w:rPr>
+          <w:rFonts w:ascii="宋体" w:eastAsia="宋体" w:hAnsi="宋体"/>
+          <w:sz w:val="20"/>
+          <w:szCs w:val="20"/>
+        </w:rPr>
+        <w:t>将由于采样和重建造成的伪影区分开是很有用的</w:t>
+      </w:r>
+      <w:r>
+        <w:rPr>
+          <w:rFonts w:ascii="宋体" w:eastAsia="宋体" w:hAnsi="宋体" w:hint="eastAsia"/>
+          <w:sz w:val="20"/>
+          <w:szCs w:val="20"/>
+        </w:rPr>
+        <w:t>.</w:t>
+      </w:r>
+      <w:r>
+        <w:rPr>
+          <w:rFonts w:ascii="宋体" w:eastAsia="宋体" w:hAnsi="宋体"/>
+          <w:sz w:val="20"/>
+          <w:szCs w:val="20"/>
+        </w:rPr>
+        <w:t>当我们希望精确时</w:t>
+      </w:r>
+      <w:r>
+        <w:rPr>
+          <w:rFonts w:ascii="宋体" w:eastAsia="宋体" w:hAnsi="宋体" w:hint="eastAsia"/>
+          <w:sz w:val="20"/>
+          <w:szCs w:val="20"/>
+        </w:rPr>
+        <w:t>,</w:t>
+      </w:r>
+      <w:r>
+        <w:rPr>
+          <w:rFonts w:ascii="宋体" w:eastAsia="宋体" w:hAnsi="宋体"/>
+          <w:sz w:val="20"/>
+          <w:szCs w:val="20"/>
+        </w:rPr>
+        <w:t>我们将采样伪影称为预混叠</w:t>
+      </w:r>
+      <w:r>
+        <w:rPr>
+          <w:rFonts w:ascii="宋体" w:eastAsia="宋体" w:hAnsi="宋体" w:hint="eastAsia"/>
+          <w:sz w:val="20"/>
+          <w:szCs w:val="20"/>
+        </w:rPr>
+        <w:t>,</w:t>
+      </w:r>
+      <w:r>
+        <w:rPr>
+          <w:rFonts w:ascii="宋体" w:eastAsia="宋体" w:hAnsi="宋体"/>
+          <w:sz w:val="20"/>
+          <w:szCs w:val="20"/>
+        </w:rPr>
+        <w:t>将重建伪影称为后混叠</w:t>
+      </w:r>
+      <w:r>
+        <w:rPr>
+          <w:rFonts w:ascii="宋体" w:eastAsia="宋体" w:hAnsi="宋体" w:hint="eastAsia"/>
+          <w:sz w:val="20"/>
+          <w:szCs w:val="20"/>
+        </w:rPr>
+        <w:t>.</w:t>
+      </w:r>
+      <w:r>
+        <w:rPr>
+          <w:rFonts w:ascii="宋体" w:eastAsia="宋体" w:hAnsi="宋体"/>
+          <w:sz w:val="20"/>
+          <w:szCs w:val="20"/>
+        </w:rPr>
+        <w:t>修复这些错误的任何尝试均被广泛归类为抗锯齿</w:t>
+      </w:r>
+      <w:r>
+        <w:rPr>
+          <w:rFonts w:ascii="宋体" w:eastAsia="宋体" w:hAnsi="宋体" w:hint="eastAsia"/>
+          <w:sz w:val="20"/>
+          <w:szCs w:val="20"/>
+        </w:rPr>
+        <w:t>.</w:t>
+      </w:r>
+      <w:r>
+        <w:rPr>
+          <w:rFonts w:ascii="宋体" w:eastAsia="宋体" w:hAnsi="宋体"/>
+          <w:sz w:val="20"/>
+          <w:szCs w:val="20"/>
+        </w:rPr>
+        <w:t>本节将介绍许多抗混叠技术</w:t>
+      </w:r>
+      <w:r>
+        <w:rPr>
+          <w:rFonts w:ascii="宋体" w:eastAsia="宋体" w:hAnsi="宋体" w:hint="eastAsia"/>
+          <w:sz w:val="20"/>
+          <w:szCs w:val="20"/>
+        </w:rPr>
+        <w:t>,</w:t>
+      </w:r>
+      <w:r>
+        <w:rPr>
+          <w:rFonts w:ascii="宋体" w:eastAsia="宋体" w:hAnsi="宋体"/>
+          <w:sz w:val="20"/>
+          <w:szCs w:val="20"/>
+        </w:rPr>
+        <w:t>这些技术不仅可以提高各处的采样率</w:t>
+      </w:r>
+      <w:r>
+        <w:rPr>
+          <w:rFonts w:ascii="宋体" w:eastAsia="宋体" w:hAnsi="宋体" w:hint="eastAsia"/>
+          <w:sz w:val="20"/>
+          <w:szCs w:val="20"/>
+        </w:rPr>
+        <w:t>.</w:t>
+      </w:r>
+    </w:p>
+    <w:p>
+      <w:pPr>
+        <w:rPr>
+          <w:rFonts w:ascii="宋体" w:eastAsia="宋体" w:hAnsi="宋体"/>
+          <w:sz w:val="20"/>
+          <w:szCs w:val="20"/>
+        </w:rPr>
+      </w:pPr>
+      <w:r>
+        <w:rPr>
+          <w:rFonts w:ascii="宋体" w:eastAsia="宋体" w:hAnsi="宋体"/>
+          <w:sz w:val="20"/>
+          <w:szCs w:val="20"/>
+        </w:rPr>
+        <w:tab/>
+      </w:r>
+    </w:p>
+    <w:p>
+      <w:pPr>
+        <w:rPr>
+          <w:rFonts w:ascii="宋体" w:eastAsia="宋体" w:hAnsi="宋体"/>
+          <w:sz w:val="20"/>
+          <w:szCs w:val="20"/>
+        </w:rPr>
+      </w:pPr>
+      <w:r>
+        <w:rPr>
+          <w:rFonts w:ascii="宋体" w:eastAsia="宋体" w:hAnsi="宋体" w:hint="eastAsia"/>
+          <w:sz w:val="20"/>
+          <w:szCs w:val="20"/>
+        </w:rPr>
+        <w:t>非均匀采样</w:t>
+      </w:r>
+    </w:p>
+    <w:p>
+      <w:pPr>
+        <w:rPr>
+          <w:rFonts w:ascii="宋体" w:eastAsia="宋体" w:hAnsi="宋体" w:hint="eastAsia"/>
+          <w:sz w:val="20"/>
+          <w:szCs w:val="20"/>
+        </w:rPr>
+      </w:pPr>
+      <w:r>
+        <w:rPr>
+          <w:rFonts w:ascii="宋体" w:eastAsia="宋体" w:hAnsi="宋体"/>
+          <w:sz w:val="20"/>
+          <w:szCs w:val="20"/>
+        </w:rPr>
+        <w:tab/>
+      </w:r>
+      <w:r>
+        <w:rPr>
+          <w:rFonts w:ascii="宋体" w:eastAsia="宋体" w:hAnsi="宋体" w:hint="eastAsia"/>
+          <w:sz w:val="20"/>
+          <w:szCs w:val="20"/>
+        </w:rPr>
+        <w:t>尽管我们将要采样的图像函数具有无限的频率分量</w:t>
+      </w:r>
+      <w:r>
+        <w:rPr>
+          <w:rFonts w:ascii="宋体" w:eastAsia="宋体" w:hAnsi="宋体" w:hint="eastAsia"/>
+          <w:sz w:val="20"/>
+          <w:szCs w:val="20"/>
+        </w:rPr>
+        <w:t>,</w:t>
+      </w:r>
+      <w:r>
+        <w:rPr>
+          <w:rFonts w:ascii="宋体" w:eastAsia="宋体" w:hAnsi="宋体" w:hint="eastAsia"/>
+          <w:sz w:val="20"/>
+          <w:szCs w:val="20"/>
+        </w:rPr>
+        <w:t>因此无法从点样本中完美重构</w:t>
+      </w:r>
+      <w:r>
+        <w:rPr>
+          <w:rFonts w:ascii="宋体" w:eastAsia="宋体" w:hAnsi="宋体" w:hint="eastAsia"/>
+          <w:sz w:val="20"/>
+          <w:szCs w:val="20"/>
+        </w:rPr>
+        <w:t>,</w:t>
+      </w:r>
+      <w:r>
+        <w:rPr>
+          <w:rFonts w:ascii="宋体" w:eastAsia="宋体" w:hAnsi="宋体" w:hint="eastAsia"/>
+          <w:sz w:val="20"/>
+          <w:szCs w:val="20"/>
+        </w:rPr>
+        <w:t>但是可以通过非均匀地改变样本之间的间隔来减少混叠的视觉影响</w:t>
+      </w:r>
+      <w:r>
+        <w:rPr>
+          <w:rFonts w:ascii="宋体" w:eastAsia="宋体" w:hAnsi="宋体" w:hint="eastAsia"/>
+          <w:sz w:val="20"/>
+          <w:szCs w:val="20"/>
+        </w:rPr>
+        <w:t>.</w:t>
+      </w:r>
+      <w:r>
+        <w:rPr>
+          <w:rFonts w:ascii="宋体" w:eastAsia="宋体" w:hAnsi="宋体"/>
+          <w:sz w:val="20"/>
+          <w:szCs w:val="20"/>
+        </w:rPr>
+        <w:t>如果</w:t>
+      </w:r>
+      <m:oMath>
+        <m:r>
+          <w:rPr>
+            <w:rFonts w:ascii="Cambria Math" w:eastAsia="宋体" w:hAnsi="Cambria Math"/>
+            <w:sz w:val="20"/>
+            <w:szCs w:val="20"/>
+          </w:rPr>
+          <m:t>ξ</m:t>
+        </m:r>
+      </m:oMath>
+      <w:r>
+        <w:rPr>
+          <w:rFonts w:ascii="宋体" w:eastAsia="宋体" w:hAnsi="宋体"/>
+          <w:sz w:val="20"/>
+          <w:szCs w:val="20"/>
+        </w:rPr>
+        <w:t>表示一个介于0和1之间的随机数</w:t>
+      </w:r>
+      <w:r>
+        <w:rPr>
+          <w:rFonts w:ascii="宋体" w:eastAsia="宋体" w:hAnsi="宋体" w:hint="eastAsia"/>
+          <w:sz w:val="20"/>
+          <w:szCs w:val="20"/>
+        </w:rPr>
+        <w:t>,</w:t>
+      </w:r>
+      <w:r>
+        <w:rPr>
+          <w:rFonts w:ascii="宋体" w:eastAsia="宋体" w:hAnsi="宋体"/>
+          <w:sz w:val="20"/>
+          <w:szCs w:val="20"/>
+        </w:rPr>
+        <w:t>则基于脉冲序列的一组非均匀样本为</w:t>
+      </w:r>
+    </w:p>
+    <w:p>
+      <w:pPr>
+        <w:rPr>
+          <w:rFonts w:ascii="宋体" w:eastAsia="宋体" w:hAnsi="宋体"/>
+          <w:sz w:val="20"/>
+          <w:szCs w:val="20"/>
+        </w:rPr>
+      </w:pPr>
+      <m:oMathPara>
+        <m:oMath>
+          <m:nary>
+            <m:naryPr>
+              <m:chr m:val="∑"/>
+              <m:limLoc m:val="undOvr"/>
+              <m:ctrlPr>
+                <w:rPr>
+                  <w:rFonts w:ascii="Cambria Math" w:eastAsia="宋体" w:hAnsi="Cambria Math"/>
+                  <w:i/>
+                  <w:sz w:val="20"/>
+                  <w:szCs w:val="20"/>
+                </w:rPr>
+              </m:ctrlPr>
+            </m:naryPr>
+            <m:sub>
+              <m:r>
+                <w:rPr>
+                  <w:rFonts w:ascii="Cambria Math" w:eastAsia="宋体" w:hAnsi="Cambria Math"/>
+                  <w:sz w:val="20"/>
+                  <w:szCs w:val="20"/>
+                </w:rPr>
+                <m:t>i=-∞</m:t>
+              </m:r>
+            </m:sub>
+            <m:sup>
+              <m:r>
+                <w:rPr>
+                  <w:rFonts w:ascii="Cambria Math" w:eastAsia="宋体" w:hAnsi="Cambria Math"/>
+                  <w:sz w:val="20"/>
+                  <w:szCs w:val="20"/>
+                </w:rPr>
+                <m:t>∞</m:t>
+              </m:r>
+            </m:sup>
+            <m:e>
+              <m:r>
+                <w:rPr>
+                  <w:rFonts w:ascii="Cambria Math" w:eastAsia="宋体" w:hAnsi="Cambria Math"/>
+                  <w:sz w:val="20"/>
+                  <w:szCs w:val="20"/>
+                </w:rPr>
+                <m:t>δ</m:t>
+              </m:r>
+              <m:d>
+                <m:dPr>
+                  <m:ctrlPr>
+                    <w:rPr>
+                      <w:rFonts w:ascii="Cambria Math" w:eastAsia="宋体" w:hAnsi="Cambria Math"/>
+                      <w:i/>
+                      <w:sz w:val="20"/>
+                      <w:szCs w:val="20"/>
+                    </w:rPr>
+                  </m:ctrlPr>
+                </m:dPr>
+                <m:e>
+                  <m:r>
+                    <w:rPr>
+                      <w:rFonts w:ascii="Cambria Math" w:eastAsia="宋体" w:hAnsi="Cambria Math"/>
+                      <w:sz w:val="20"/>
+                      <w:szCs w:val="20"/>
+                    </w:rPr>
+                    <m:t>x-</m:t>
+                  </m:r>
+                  <m:d>
+                    <m:dPr>
+                      <m:ctrlPr>
+                        <w:rPr>
+                          <w:rFonts w:ascii="Cambria Math" w:eastAsia="宋体" w:hAnsi="Cambria Math"/>
+                          <w:i/>
+                          <w:sz w:val="20"/>
+                          <w:szCs w:val="20"/>
+                        </w:rPr>
+                      </m:ctrlPr>
+                    </m:dPr>
+                    <m:e>
+                      <m:r>
+                        <w:rPr>
+                          <w:rFonts w:ascii="Cambria Math" w:eastAsia="宋体" w:hAnsi="Cambria Math"/>
+                          <w:sz w:val="20"/>
+                          <w:szCs w:val="20"/>
+                        </w:rPr>
+                        <m:t>i+</m:t>
+                      </m:r>
+                      <m:f>
+                        <m:fPr>
+                          <m:ctrlPr>
+                            <w:rPr>
+                              <w:rFonts w:ascii="Cambria Math" w:eastAsia="宋体" w:hAnsi="Cambria Math"/>
+                              <w:i/>
+                              <w:sz w:val="20"/>
+                              <w:szCs w:val="20"/>
+                            </w:rPr>
+                          </m:ctrlPr>
+                        </m:fPr>
+                        <m:num>
+                          <m:r>
+                            <w:rPr>
+                              <w:rFonts w:ascii="Cambria Math" w:eastAsia="宋体" w:hAnsi="Cambria Math"/>
+                              <w:sz w:val="20"/>
+                              <w:szCs w:val="20"/>
+                            </w:rPr>
+                            <m:t>1</m:t>
+                          </m:r>
+                        </m:num>
+                        <m:den>
+                          <m:r>
+                            <w:rPr>
+                              <w:rFonts w:ascii="Cambria Math" w:eastAsia="宋体" w:hAnsi="Cambria Math"/>
+                              <w:sz w:val="20"/>
+                              <w:szCs w:val="20"/>
+                            </w:rPr>
+                            <m:t>2</m:t>
+                          </m:r>
+                        </m:den>
+                      </m:f>
+                      <m:r>
+                        <w:rPr>
+                          <w:rFonts w:ascii="Cambria Math" w:eastAsia="宋体" w:hAnsi="Cambria Math"/>
+                          <w:sz w:val="20"/>
+                          <w:szCs w:val="20"/>
+                        </w:rPr>
+                        <m:t>-</m:t>
+                      </m:r>
+                      <m:r>
+                        <w:rPr>
+                          <w:rFonts w:ascii="Cambria Math" w:eastAsia="宋体" w:hAnsi="Cambria Math"/>
+                          <w:sz w:val="20"/>
+                          <w:szCs w:val="20"/>
+                        </w:rPr>
+                        <m:t>ξ</m:t>
+                      </m:r>
+                    </m:e>
+                  </m:d>
+                  <m:r>
+                    <w:rPr>
+                      <w:rFonts w:ascii="Cambria Math" w:eastAsia="宋体" w:hAnsi="Cambria Math"/>
+                      <w:sz w:val="20"/>
+                      <w:szCs w:val="20"/>
+                    </w:rPr>
+                    <m:t>T</m:t>
+                  </m:r>
+                </m:e>
+              </m:d>
+            </m:e>
+          </m:nary>
+          <m:r>
+            <w:rPr>
+              <w:rFonts w:ascii="Cambria Math" w:eastAsia="宋体" w:hAnsi="Cambria Math"/>
+              <w:sz w:val="20"/>
+              <w:szCs w:val="20"/>
+            </w:rPr>
+            <m:t>.</m:t>
+          </m:r>
+        </m:oMath>
+      </m:oMathPara>
+    </w:p>
+    <w:p>
+      <w:pPr>
+        <w:rPr>
+          <w:rFonts w:ascii="宋体" w:eastAsia="宋体" w:hAnsi="宋体"/>
+          <w:sz w:val="20"/>
+          <w:szCs w:val="20"/>
+        </w:rPr>
+      </w:pPr>
+      <w:r>
+        <w:rPr>
+          <w:rFonts w:ascii="宋体" w:eastAsia="宋体" w:hAnsi="宋体" w:hint="eastAsia"/>
+          <w:sz w:val="20"/>
+          <w:szCs w:val="20"/>
+        </w:rPr>
+        <w:t>如果固定采样率不足以捕获</w:t>
+      </w:r>
+      <w:r>
+        <w:rPr>
+          <w:rFonts w:ascii="宋体" w:eastAsia="宋体" w:hAnsi="宋体" w:hint="eastAsia"/>
+          <w:sz w:val="20"/>
+          <w:szCs w:val="20"/>
+        </w:rPr>
+        <w:t>函数,</w:t>
+      </w:r>
+      <w:r>
+        <w:rPr>
+          <w:rFonts w:ascii="宋体" w:eastAsia="宋体" w:hAnsi="宋体" w:hint="eastAsia"/>
+          <w:sz w:val="20"/>
+          <w:szCs w:val="20"/>
+        </w:rPr>
+        <w:t>则均匀采样和非均匀采样都会产生错误的重构信号</w:t>
+      </w:r>
+      <w:r>
+        <w:rPr>
+          <w:rFonts w:ascii="宋体" w:eastAsia="宋体" w:hAnsi="宋体" w:hint="eastAsia"/>
+          <w:sz w:val="20"/>
+          <w:szCs w:val="20"/>
+        </w:rPr>
+        <w:t>.</w:t>
+      </w:r>
+      <w:r>
+        <w:rPr>
+          <w:rFonts w:ascii="宋体" w:eastAsia="宋体" w:hAnsi="宋体"/>
+          <w:sz w:val="20"/>
+          <w:szCs w:val="20"/>
+        </w:rPr>
+        <w:t>然而</w:t>
+      </w:r>
+      <w:r>
+        <w:rPr>
+          <w:rFonts w:ascii="宋体" w:eastAsia="宋体" w:hAnsi="宋体" w:hint="eastAsia"/>
+          <w:sz w:val="20"/>
+          <w:szCs w:val="20"/>
+        </w:rPr>
+        <w:t>,</w:t>
+      </w:r>
+      <w:r>
+        <w:rPr>
+          <w:rFonts w:ascii="宋体" w:eastAsia="宋体" w:hAnsi="宋体"/>
+          <w:sz w:val="20"/>
+          <w:szCs w:val="20"/>
+        </w:rPr>
+        <w:t>不均匀的采样趋于将规则的混叠伪像变成噪声</w:t>
+      </w:r>
+      <w:r>
+        <w:rPr>
+          <w:rFonts w:ascii="宋体" w:eastAsia="宋体" w:hAnsi="宋体" w:hint="eastAsia"/>
+          <w:sz w:val="20"/>
+          <w:szCs w:val="20"/>
+        </w:rPr>
+        <w:t>,</w:t>
+      </w:r>
+      <w:r>
+        <w:rPr>
+          <w:rFonts w:ascii="宋体" w:eastAsia="宋体" w:hAnsi="宋体"/>
+          <w:sz w:val="20"/>
+          <w:szCs w:val="20"/>
+        </w:rPr>
+        <w:t>这对人的视觉系统的干扰较小</w:t>
+      </w:r>
+      <w:r>
+        <w:rPr>
+          <w:rFonts w:ascii="宋体" w:eastAsia="宋体" w:hAnsi="宋体" w:hint="eastAsia"/>
+          <w:sz w:val="20"/>
+          <w:szCs w:val="20"/>
+        </w:rPr>
+        <w:t>.</w:t>
+      </w:r>
+      <w:r>
+        <w:rPr>
+          <w:rFonts w:ascii="宋体" w:eastAsia="宋体" w:hAnsi="宋体"/>
+          <w:sz w:val="20"/>
+          <w:szCs w:val="20"/>
+        </w:rPr>
+        <w:t>在频率空间中</w:t>
+      </w:r>
+      <w:r>
+        <w:rPr>
+          <w:rFonts w:ascii="宋体" w:eastAsia="宋体" w:hAnsi="宋体" w:hint="eastAsia"/>
+          <w:sz w:val="20"/>
+          <w:szCs w:val="20"/>
+        </w:rPr>
+        <w:t>,</w:t>
+      </w:r>
+      <w:r>
+        <w:rPr>
+          <w:rFonts w:ascii="宋体" w:eastAsia="宋体" w:hAnsi="宋体"/>
+          <w:sz w:val="20"/>
+          <w:szCs w:val="20"/>
+        </w:rPr>
+        <w:t>采样信号的副本最终也将随机移位</w:t>
+      </w:r>
+      <w:r>
+        <w:rPr>
+          <w:rFonts w:ascii="宋体" w:eastAsia="宋体" w:hAnsi="宋体" w:hint="eastAsia"/>
+          <w:sz w:val="20"/>
+          <w:szCs w:val="20"/>
+        </w:rPr>
+        <w:t>,</w:t>
+      </w:r>
+      <w:r>
+        <w:rPr>
+          <w:rFonts w:ascii="宋体" w:eastAsia="宋体" w:hAnsi="宋体"/>
+          <w:sz w:val="20"/>
+          <w:szCs w:val="20"/>
+        </w:rPr>
+        <w:t>因此在执行重建时</w:t>
+      </w:r>
+      <w:r>
+        <w:rPr>
+          <w:rFonts w:ascii="宋体" w:eastAsia="宋体" w:hAnsi="宋体" w:hint="eastAsia"/>
+          <w:sz w:val="20"/>
+          <w:szCs w:val="20"/>
+        </w:rPr>
+        <w:t>,</w:t>
+      </w:r>
+      <w:r>
+        <w:rPr>
+          <w:rFonts w:ascii="宋体" w:eastAsia="宋体" w:hAnsi="宋体"/>
+          <w:sz w:val="20"/>
+          <w:szCs w:val="20"/>
+        </w:rPr>
+        <w:t>结果是随机误差而不是相干混叠</w:t>
+      </w:r>
+      <w:r>
+        <w:rPr>
+          <w:rFonts w:ascii="宋体" w:eastAsia="宋体" w:hAnsi="宋体" w:hint="eastAsia"/>
+          <w:sz w:val="20"/>
+          <w:szCs w:val="20"/>
+        </w:rPr>
+        <w:t>.</w:t>
+      </w:r>
+    </w:p>
+    <w:p>
+      <w:pPr>
+        <w:rPr>
+          <w:rFonts w:ascii="宋体" w:eastAsia="宋体" w:hAnsi="宋体"/>
+          <w:sz w:val="20"/>
+          <w:szCs w:val="20"/>
+        </w:rPr>
+      </w:pPr>
+      <w:r>
+        <w:rPr>
+          <w:rFonts w:ascii="宋体" w:eastAsia="宋体" w:hAnsi="宋体"/>
+          <w:sz w:val="20"/>
+          <w:szCs w:val="20"/>
+        </w:rPr>
+        <w:tab/>
+      </w:r>
+    </w:p>
+    <w:p>
+      <w:pPr>
+        <w:rPr>
+          <w:rFonts w:ascii="宋体" w:eastAsia="宋体" w:hAnsi="宋体"/>
+          <w:sz w:val="20"/>
+          <w:szCs w:val="20"/>
+        </w:rPr>
+      </w:pPr>
+      <w:r>
+        <w:rPr>
+          <w:rFonts w:ascii="宋体" w:eastAsia="宋体" w:hAnsi="宋体" w:hint="eastAsia"/>
+          <w:sz w:val="20"/>
+          <w:szCs w:val="20"/>
+        </w:rPr>
+        <w:t>自适应采样</w:t>
+      </w:r>
+    </w:p>
+    <w:p>
+      <w:pPr>
+        <w:rPr>
+          <w:rFonts w:ascii="宋体" w:eastAsia="宋体" w:hAnsi="宋体"/>
+          <w:sz w:val="20"/>
+          <w:szCs w:val="20"/>
+        </w:rPr>
+      </w:pPr>
+      <w:r>
+        <w:rPr>
+          <w:rFonts w:ascii="宋体" w:eastAsia="宋体" w:hAnsi="宋体"/>
+          <w:sz w:val="20"/>
+          <w:szCs w:val="20"/>
+        </w:rPr>
+        <w:tab/>
+      </w:r>
+      <w:r>
+        <w:rPr>
+          <w:rFonts w:ascii="宋体" w:eastAsia="宋体" w:hAnsi="宋体" w:hint="eastAsia"/>
+          <w:sz w:val="20"/>
+          <w:szCs w:val="20"/>
+        </w:rPr>
+        <w:t>已提出的另一种解决混叠的方法是自适应超级采样</w:t>
+      </w:r>
+      <w:r>
+        <w:rPr>
+          <w:rFonts w:ascii="宋体" w:eastAsia="宋体" w:hAnsi="宋体" w:hint="eastAsia"/>
+          <w:sz w:val="20"/>
+          <w:szCs w:val="20"/>
+        </w:rPr>
+        <w:t>:</w:t>
+      </w:r>
+      <w:r>
+        <w:rPr>
+          <w:rFonts w:ascii="宋体" w:eastAsia="宋体" w:hAnsi="宋体" w:hint="eastAsia"/>
+          <w:sz w:val="20"/>
+          <w:szCs w:val="20"/>
+        </w:rPr>
+        <w:t>如果我们可以识别出频率高于奈奎斯特极限的信号区域</w:t>
+      </w:r>
+      <w:r>
+        <w:rPr>
+          <w:rFonts w:ascii="宋体" w:eastAsia="宋体" w:hAnsi="宋体" w:hint="eastAsia"/>
+          <w:sz w:val="20"/>
+          <w:szCs w:val="20"/>
+        </w:rPr>
+        <w:t>,</w:t>
+      </w:r>
+      <w:r>
+        <w:rPr>
+          <w:rFonts w:ascii="宋体" w:eastAsia="宋体" w:hAnsi="宋体" w:hint="eastAsia"/>
+          <w:sz w:val="20"/>
+          <w:szCs w:val="20"/>
+        </w:rPr>
+        <w:t>则可以在这些区域中进行其他采样</w:t>
+      </w:r>
+      <w:r>
+        <w:rPr>
+          <w:rFonts w:ascii="宋体" w:eastAsia="宋体" w:hAnsi="宋体" w:hint="eastAsia"/>
+          <w:sz w:val="20"/>
+          <w:szCs w:val="20"/>
+        </w:rPr>
+        <w:t>,</w:t>
+      </w:r>
+      <w:r>
+        <w:rPr>
+          <w:rFonts w:ascii="宋体" w:eastAsia="宋体" w:hAnsi="宋体" w:hint="eastAsia"/>
+          <w:sz w:val="20"/>
+          <w:szCs w:val="20"/>
+        </w:rPr>
+        <w:t>而无需增加增加采样频率的计算</w:t>
+      </w:r>
+      <w:r>
+        <w:rPr>
+          <w:rFonts w:ascii="宋体" w:eastAsia="宋体" w:hAnsi="宋体" w:hint="eastAsia"/>
+          <w:sz w:val="20"/>
+          <w:szCs w:val="20"/>
+        </w:rPr>
+        <w:t>成本.</w:t>
+      </w:r>
+      <w:r>
+        <w:rPr>
+          <w:rFonts w:ascii="宋体" w:eastAsia="宋体" w:hAnsi="宋体"/>
+          <w:sz w:val="20"/>
+          <w:szCs w:val="20"/>
+        </w:rPr>
+        <w:t>很难使这种方法在实践中很好地工作</w:t>
+      </w:r>
+      <w:r>
+        <w:rPr>
+          <w:rFonts w:ascii="宋体" w:eastAsia="宋体" w:hAnsi="宋体" w:hint="eastAsia"/>
+          <w:sz w:val="20"/>
+          <w:szCs w:val="20"/>
+        </w:rPr>
+        <w:t>,</w:t>
+      </w:r>
+      <w:r>
+        <w:rPr>
+          <w:rFonts w:ascii="宋体" w:eastAsia="宋体" w:hAnsi="宋体"/>
+          <w:sz w:val="20"/>
+          <w:szCs w:val="20"/>
+        </w:rPr>
+        <w:t>因为很难找到所有需要超采样的地方</w:t>
+      </w:r>
+      <w:r>
+        <w:rPr>
+          <w:rFonts w:ascii="宋体" w:eastAsia="宋体" w:hAnsi="宋体" w:hint="eastAsia"/>
+          <w:sz w:val="20"/>
+          <w:szCs w:val="20"/>
+        </w:rPr>
+        <w:t>.</w:t>
+      </w:r>
+      <w:r>
+        <w:rPr>
+          <w:rFonts w:ascii="宋体" w:eastAsia="宋体" w:hAnsi="宋体"/>
+          <w:sz w:val="20"/>
+          <w:szCs w:val="20"/>
+        </w:rPr>
+        <w:t>大多数这样做的技术都是基于检查相邻的样本值并找到两者之间值发生显着变化的位置</w:t>
+      </w:r>
+      <w:r>
+        <w:rPr>
+          <w:rFonts w:ascii="宋体" w:eastAsia="宋体" w:hAnsi="宋体" w:hint="eastAsia"/>
+          <w:sz w:val="20"/>
+          <w:szCs w:val="20"/>
+        </w:rPr>
+        <w:t>.</w:t>
+      </w:r>
+      <w:r>
+        <w:rPr>
+          <w:rFonts w:ascii="宋体" w:eastAsia="宋体" w:hAnsi="宋体"/>
+          <w:sz w:val="20"/>
+          <w:szCs w:val="20"/>
+        </w:rPr>
+        <w:t>假设信号在该区域具有高频</w:t>
+      </w:r>
+      <w:r>
+        <w:rPr>
+          <w:rFonts w:ascii="宋体" w:eastAsia="宋体" w:hAnsi="宋体" w:hint="eastAsia"/>
+          <w:sz w:val="20"/>
+          <w:szCs w:val="20"/>
+        </w:rPr>
+        <w:t>.</w:t>
+      </w:r>
+    </w:p>
+    <w:p>
+      <w:pPr>
+        <w:rPr>
+          <w:rFonts w:ascii="宋体" w:eastAsia="宋体" w:hAnsi="宋体" w:hint="eastAsia"/>
+          <w:sz w:val="20"/>
+          <w:szCs w:val="20"/>
+        </w:rPr>
+      </w:pPr>
     </w:p>
     <w:sectPr>
       <w:pgSz w:w="11906" w:h="16838"/>

</xml_diff>